<commit_message>
cant do multiple windows at once with PySimpleGUI had to change requirement
</commit_message>
<xml_diff>
--- a/Milestone one.docx
+++ b/Milestone one.docx
@@ -172,6 +172,12 @@
     </w:p>
     <w:sdt>
       <w:sdtPr>
+        <w:rPr>
+          <w:rFonts w:asciiTheme="minorHAnsi" w:eastAsiaTheme="minorEastAsia" w:hAnsiTheme="minorHAnsi" w:cstheme="minorBidi"/>
+          <w:color w:val="auto"/>
+          <w:sz w:val="22"/>
+          <w:szCs w:val="22"/>
+        </w:rPr>
         <w:id w:val="1049187877"/>
         <w:docPartObj>
           <w:docPartGallery w:val="Table of Contents"/>
@@ -180,13 +186,9 @@
       </w:sdtPr>
       <w:sdtEndPr>
         <w:rPr>
-          <w:rFonts w:asciiTheme="minorHAnsi" w:eastAsiaTheme="minorEastAsia" w:hAnsiTheme="minorHAnsi" w:cstheme="minorBidi"/>
           <w:b/>
           <w:bCs/>
           <w:noProof/>
-          <w:color w:val="auto"/>
-          <w:sz w:val="22"/>
-          <w:szCs w:val="22"/>
         </w:rPr>
       </w:sdtEndPr>
       <w:sdtContent>
@@ -222,30 +224,14 @@
           <w:r>
             <w:fldChar w:fldCharType="separate"/>
           </w:r>
-          <w:hyperlink w:anchor="_Toc79850778" w:history="1">
+          <w:hyperlink w:anchor="_Toc80294115" w:history="1">
             <w:r>
               <w:rPr>
                 <w:rStyle w:val="Hyperlink"/>
                 <w:noProof/>
                 <w:lang w:val="en-AU"/>
               </w:rPr>
-              <w:t>Introdu</w:t>
-            </w:r>
-            <w:r>
-              <w:rPr>
-                <w:rStyle w:val="Hyperlink"/>
-                <w:noProof/>
-                <w:lang w:val="en-AU"/>
-              </w:rPr>
-              <w:t>c</w:t>
-            </w:r>
-            <w:r>
-              <w:rPr>
-                <w:rStyle w:val="Hyperlink"/>
-                <w:noProof/>
-                <w:lang w:val="en-AU"/>
-              </w:rPr>
-              <w:t>tion:</w:t>
+              <w:t>Introduction:</w:t>
             </w:r>
             <w:r>
               <w:rPr>
@@ -266,7 +252,7 @@
                 <w:noProof/>
                 <w:webHidden/>
               </w:rPr>
-              <w:instrText xml:space="preserve"> PAGEREF _Toc79850778 \h </w:instrText>
+              <w:instrText xml:space="preserve"> PAGEREF _Toc80294115 \h </w:instrText>
             </w:r>
             <w:r>
               <w:rPr>
@@ -309,14 +295,14 @@
               <w:lang w:val="en-AU" w:eastAsia="zh-CN"/>
             </w:rPr>
           </w:pPr>
-          <w:hyperlink w:anchor="_Toc79850779" w:history="1">
+          <w:hyperlink w:anchor="_Toc80294116" w:history="1">
             <w:r>
               <w:rPr>
                 <w:rStyle w:val="Hyperlink"/>
                 <w:noProof/>
                 <w:lang w:val="en-AU"/>
               </w:rPr>
-              <w:t>Storyboards:</w:t>
+              <w:t>The Purpose:</w:t>
             </w:r>
             <w:r>
               <w:rPr>
@@ -337,7 +323,7 @@
                 <w:noProof/>
                 <w:webHidden/>
               </w:rPr>
-              <w:instrText xml:space="preserve"> PAGEREF _Toc79850779 \h </w:instrText>
+              <w:instrText xml:space="preserve"> PAGEREF _Toc80294116 \h </w:instrText>
             </w:r>
             <w:r>
               <w:rPr>
@@ -357,7 +343,643 @@
                 <w:noProof/>
                 <w:webHidden/>
               </w:rPr>
+              <w:t>3</w:t>
+            </w:r>
+            <w:r>
+              <w:rPr>
+                <w:noProof/>
+                <w:webHidden/>
+              </w:rPr>
+              <w:fldChar w:fldCharType="end"/>
+            </w:r>
+          </w:hyperlink>
+        </w:p>
+        <w:p>
+          <w:pPr>
+            <w:pStyle w:val="TOC2"/>
+            <w:tabs>
+              <w:tab w:val="right" w:leader="dot" w:pos="9016"/>
+            </w:tabs>
+            <w:rPr>
+              <w:rFonts w:cstheme="minorBidi"/>
+              <w:noProof/>
+              <w:lang w:val="en-AU" w:eastAsia="zh-CN"/>
+            </w:rPr>
+          </w:pPr>
+          <w:hyperlink w:anchor="_Toc80294117" w:history="1">
+            <w:r>
+              <w:rPr>
+                <w:rStyle w:val="Hyperlink"/>
+                <w:noProof/>
+                <w:lang w:val="en-AU"/>
+              </w:rPr>
+              <w:t>Data Source:</w:t>
+            </w:r>
+            <w:r>
+              <w:rPr>
+                <w:noProof/>
+                <w:webHidden/>
+              </w:rPr>
+              <w:tab/>
+            </w:r>
+            <w:r>
+              <w:rPr>
+                <w:noProof/>
+                <w:webHidden/>
+              </w:rPr>
+              <w:fldChar w:fldCharType="begin"/>
+            </w:r>
+            <w:r>
+              <w:rPr>
+                <w:noProof/>
+                <w:webHidden/>
+              </w:rPr>
+              <w:instrText xml:space="preserve"> PAGEREF _Toc80294117 \h </w:instrText>
+            </w:r>
+            <w:r>
+              <w:rPr>
+                <w:noProof/>
+                <w:webHidden/>
+              </w:rPr>
+            </w:r>
+            <w:r>
+              <w:rPr>
+                <w:noProof/>
+                <w:webHidden/>
+              </w:rPr>
+              <w:fldChar w:fldCharType="separate"/>
+            </w:r>
+            <w:r>
+              <w:rPr>
+                <w:noProof/>
+                <w:webHidden/>
+              </w:rPr>
+              <w:t>3</w:t>
+            </w:r>
+            <w:r>
+              <w:rPr>
+                <w:noProof/>
+                <w:webHidden/>
+              </w:rPr>
+              <w:fldChar w:fldCharType="end"/>
+            </w:r>
+          </w:hyperlink>
+        </w:p>
+        <w:p>
+          <w:pPr>
+            <w:pStyle w:val="TOC3"/>
+            <w:tabs>
+              <w:tab w:val="right" w:leader="dot" w:pos="9016"/>
+            </w:tabs>
+            <w:rPr>
+              <w:rFonts w:cstheme="minorBidi"/>
+              <w:noProof/>
+              <w:lang w:val="en-AU" w:eastAsia="zh-CN"/>
+            </w:rPr>
+          </w:pPr>
+          <w:hyperlink w:anchor="_Toc80294118" w:history="1">
+            <w:r>
+              <w:rPr>
+                <w:rStyle w:val="Hyperlink"/>
+                <w:noProof/>
+                <w:lang w:val="en-AU"/>
+              </w:rPr>
+              <w:t>Summary:</w:t>
+            </w:r>
+            <w:r>
+              <w:rPr>
+                <w:noProof/>
+                <w:webHidden/>
+              </w:rPr>
+              <w:tab/>
+            </w:r>
+            <w:r>
+              <w:rPr>
+                <w:noProof/>
+                <w:webHidden/>
+              </w:rPr>
+              <w:fldChar w:fldCharType="begin"/>
+            </w:r>
+            <w:r>
+              <w:rPr>
+                <w:noProof/>
+                <w:webHidden/>
+              </w:rPr>
+              <w:instrText xml:space="preserve"> PAGEREF _Toc80294118 \h </w:instrText>
+            </w:r>
+            <w:r>
+              <w:rPr>
+                <w:noProof/>
+                <w:webHidden/>
+              </w:rPr>
+            </w:r>
+            <w:r>
+              <w:rPr>
+                <w:noProof/>
+                <w:webHidden/>
+              </w:rPr>
+              <w:fldChar w:fldCharType="separate"/>
+            </w:r>
+            <w:r>
+              <w:rPr>
+                <w:noProof/>
+                <w:webHidden/>
+              </w:rPr>
+              <w:t>3</w:t>
+            </w:r>
+            <w:r>
+              <w:rPr>
+                <w:noProof/>
+                <w:webHidden/>
+              </w:rPr>
+              <w:fldChar w:fldCharType="end"/>
+            </w:r>
+          </w:hyperlink>
+        </w:p>
+        <w:p>
+          <w:pPr>
+            <w:pStyle w:val="TOC2"/>
+            <w:tabs>
+              <w:tab w:val="right" w:leader="dot" w:pos="9016"/>
+            </w:tabs>
+            <w:rPr>
+              <w:rFonts w:cstheme="minorBidi"/>
+              <w:noProof/>
+              <w:lang w:val="en-AU" w:eastAsia="zh-CN"/>
+            </w:rPr>
+          </w:pPr>
+          <w:hyperlink w:anchor="_Toc80294119" w:history="1">
+            <w:r>
+              <w:rPr>
+                <w:rStyle w:val="Hyperlink"/>
+                <w:noProof/>
+                <w:lang w:val="en-AU"/>
+              </w:rPr>
+              <w:t>Application Screens &amp; Storyboards:</w:t>
+            </w:r>
+            <w:r>
+              <w:rPr>
+                <w:noProof/>
+                <w:webHidden/>
+              </w:rPr>
+              <w:tab/>
+            </w:r>
+            <w:r>
+              <w:rPr>
+                <w:noProof/>
+                <w:webHidden/>
+              </w:rPr>
+              <w:fldChar w:fldCharType="begin"/>
+            </w:r>
+            <w:r>
+              <w:rPr>
+                <w:noProof/>
+                <w:webHidden/>
+              </w:rPr>
+              <w:instrText xml:space="preserve"> PAGEREF _Toc80294119 \h </w:instrText>
+            </w:r>
+            <w:r>
+              <w:rPr>
+                <w:noProof/>
+                <w:webHidden/>
+              </w:rPr>
+            </w:r>
+            <w:r>
+              <w:rPr>
+                <w:noProof/>
+                <w:webHidden/>
+              </w:rPr>
+              <w:fldChar w:fldCharType="separate"/>
+            </w:r>
+            <w:r>
+              <w:rPr>
+                <w:noProof/>
+                <w:webHidden/>
+              </w:rPr>
               <w:t>4</w:t>
+            </w:r>
+            <w:r>
+              <w:rPr>
+                <w:noProof/>
+                <w:webHidden/>
+              </w:rPr>
+              <w:fldChar w:fldCharType="end"/>
+            </w:r>
+          </w:hyperlink>
+        </w:p>
+        <w:p>
+          <w:pPr>
+            <w:pStyle w:val="TOC2"/>
+            <w:tabs>
+              <w:tab w:val="left" w:pos="660"/>
+              <w:tab w:val="right" w:leader="dot" w:pos="9016"/>
+            </w:tabs>
+            <w:rPr>
+              <w:rFonts w:cstheme="minorBidi"/>
+              <w:noProof/>
+              <w:lang w:val="en-AU" w:eastAsia="zh-CN"/>
+            </w:rPr>
+          </w:pPr>
+          <w:hyperlink w:anchor="_Toc80294120" w:history="1">
+            <w:r>
+              <w:rPr>
+                <w:rStyle w:val="Hyperlink"/>
+                <w:noProof/>
+                <w:lang w:val="en-AU"/>
+              </w:rPr>
+              <w:t>1.</w:t>
+            </w:r>
+            <w:r>
+              <w:rPr>
+                <w:rFonts w:cstheme="minorBidi"/>
+                <w:noProof/>
+                <w:lang w:val="en-AU" w:eastAsia="zh-CN"/>
+              </w:rPr>
+              <w:tab/>
+            </w:r>
+            <w:r>
+              <w:rPr>
+                <w:rStyle w:val="Hyperlink"/>
+                <w:noProof/>
+                <w:lang w:val="en-AU"/>
+              </w:rPr>
+              <w:t>Login</w:t>
+            </w:r>
+            <w:r>
+              <w:rPr>
+                <w:noProof/>
+                <w:webHidden/>
+              </w:rPr>
+              <w:tab/>
+            </w:r>
+            <w:r>
+              <w:rPr>
+                <w:noProof/>
+                <w:webHidden/>
+              </w:rPr>
+              <w:fldChar w:fldCharType="begin"/>
+            </w:r>
+            <w:r>
+              <w:rPr>
+                <w:noProof/>
+                <w:webHidden/>
+              </w:rPr>
+              <w:instrText xml:space="preserve"> PAGEREF _Toc80294120 \h </w:instrText>
+            </w:r>
+            <w:r>
+              <w:rPr>
+                <w:noProof/>
+                <w:webHidden/>
+              </w:rPr>
+            </w:r>
+            <w:r>
+              <w:rPr>
+                <w:noProof/>
+                <w:webHidden/>
+              </w:rPr>
+              <w:fldChar w:fldCharType="separate"/>
+            </w:r>
+            <w:r>
+              <w:rPr>
+                <w:noProof/>
+                <w:webHidden/>
+              </w:rPr>
+              <w:t>4</w:t>
+            </w:r>
+            <w:r>
+              <w:rPr>
+                <w:noProof/>
+                <w:webHidden/>
+              </w:rPr>
+              <w:fldChar w:fldCharType="end"/>
+            </w:r>
+          </w:hyperlink>
+        </w:p>
+        <w:p>
+          <w:pPr>
+            <w:pStyle w:val="TOC2"/>
+            <w:tabs>
+              <w:tab w:val="left" w:pos="660"/>
+              <w:tab w:val="right" w:leader="dot" w:pos="9016"/>
+            </w:tabs>
+            <w:rPr>
+              <w:rFonts w:cstheme="minorBidi"/>
+              <w:noProof/>
+              <w:lang w:val="en-AU" w:eastAsia="zh-CN"/>
+            </w:rPr>
+          </w:pPr>
+          <w:hyperlink w:anchor="_Toc80294121" w:history="1">
+            <w:r>
+              <w:rPr>
+                <w:rStyle w:val="Hyperlink"/>
+                <w:noProof/>
+                <w:lang w:val="en-AU"/>
+              </w:rPr>
+              <w:t>2.</w:t>
+            </w:r>
+            <w:r>
+              <w:rPr>
+                <w:rFonts w:cstheme="minorBidi"/>
+                <w:noProof/>
+                <w:lang w:val="en-AU" w:eastAsia="zh-CN"/>
+              </w:rPr>
+              <w:tab/>
+            </w:r>
+            <w:r>
+              <w:rPr>
+                <w:rStyle w:val="Hyperlink"/>
+                <w:noProof/>
+                <w:lang w:val="en-AU"/>
+              </w:rPr>
+              <w:t>Register</w:t>
+            </w:r>
+            <w:r>
+              <w:rPr>
+                <w:noProof/>
+                <w:webHidden/>
+              </w:rPr>
+              <w:tab/>
+            </w:r>
+            <w:r>
+              <w:rPr>
+                <w:noProof/>
+                <w:webHidden/>
+              </w:rPr>
+              <w:fldChar w:fldCharType="begin"/>
+            </w:r>
+            <w:r>
+              <w:rPr>
+                <w:noProof/>
+                <w:webHidden/>
+              </w:rPr>
+              <w:instrText xml:space="preserve"> PAGEREF _Toc80294121 \h </w:instrText>
+            </w:r>
+            <w:r>
+              <w:rPr>
+                <w:noProof/>
+                <w:webHidden/>
+              </w:rPr>
+            </w:r>
+            <w:r>
+              <w:rPr>
+                <w:noProof/>
+                <w:webHidden/>
+              </w:rPr>
+              <w:fldChar w:fldCharType="separate"/>
+            </w:r>
+            <w:r>
+              <w:rPr>
+                <w:noProof/>
+                <w:webHidden/>
+              </w:rPr>
+              <w:t>4</w:t>
+            </w:r>
+            <w:r>
+              <w:rPr>
+                <w:noProof/>
+                <w:webHidden/>
+              </w:rPr>
+              <w:fldChar w:fldCharType="end"/>
+            </w:r>
+          </w:hyperlink>
+        </w:p>
+        <w:p>
+          <w:pPr>
+            <w:pStyle w:val="TOC2"/>
+            <w:tabs>
+              <w:tab w:val="left" w:pos="660"/>
+              <w:tab w:val="right" w:leader="dot" w:pos="9016"/>
+            </w:tabs>
+            <w:rPr>
+              <w:rFonts w:cstheme="minorBidi"/>
+              <w:noProof/>
+              <w:lang w:val="en-AU" w:eastAsia="zh-CN"/>
+            </w:rPr>
+          </w:pPr>
+          <w:hyperlink w:anchor="_Toc80294122" w:history="1">
+            <w:r>
+              <w:rPr>
+                <w:rStyle w:val="Hyperlink"/>
+                <w:noProof/>
+                <w:lang w:val="en-AU"/>
+              </w:rPr>
+              <w:t>3.</w:t>
+            </w:r>
+            <w:r>
+              <w:rPr>
+                <w:rFonts w:cstheme="minorBidi"/>
+                <w:noProof/>
+                <w:lang w:val="en-AU" w:eastAsia="zh-CN"/>
+              </w:rPr>
+              <w:tab/>
+            </w:r>
+            <w:r>
+              <w:rPr>
+                <w:rStyle w:val="Hyperlink"/>
+                <w:noProof/>
+                <w:lang w:val="en-AU"/>
+              </w:rPr>
+              <w:t>Home</w:t>
+            </w:r>
+            <w:r>
+              <w:rPr>
+                <w:noProof/>
+                <w:webHidden/>
+              </w:rPr>
+              <w:tab/>
+            </w:r>
+            <w:r>
+              <w:rPr>
+                <w:noProof/>
+                <w:webHidden/>
+              </w:rPr>
+              <w:fldChar w:fldCharType="begin"/>
+            </w:r>
+            <w:r>
+              <w:rPr>
+                <w:noProof/>
+                <w:webHidden/>
+              </w:rPr>
+              <w:instrText xml:space="preserve"> PAGEREF _Toc80294122 \h </w:instrText>
+            </w:r>
+            <w:r>
+              <w:rPr>
+                <w:noProof/>
+                <w:webHidden/>
+              </w:rPr>
+            </w:r>
+            <w:r>
+              <w:rPr>
+                <w:noProof/>
+                <w:webHidden/>
+              </w:rPr>
+              <w:fldChar w:fldCharType="separate"/>
+            </w:r>
+            <w:r>
+              <w:rPr>
+                <w:noProof/>
+                <w:webHidden/>
+              </w:rPr>
+              <w:t>6</w:t>
+            </w:r>
+            <w:r>
+              <w:rPr>
+                <w:noProof/>
+                <w:webHidden/>
+              </w:rPr>
+              <w:fldChar w:fldCharType="end"/>
+            </w:r>
+          </w:hyperlink>
+        </w:p>
+        <w:p>
+          <w:pPr>
+            <w:pStyle w:val="TOC2"/>
+            <w:tabs>
+              <w:tab w:val="left" w:pos="660"/>
+              <w:tab w:val="right" w:leader="dot" w:pos="9016"/>
+            </w:tabs>
+            <w:rPr>
+              <w:rFonts w:cstheme="minorBidi"/>
+              <w:noProof/>
+              <w:lang w:val="en-AU" w:eastAsia="zh-CN"/>
+            </w:rPr>
+          </w:pPr>
+          <w:hyperlink w:anchor="_Toc80294123" w:history="1">
+            <w:r>
+              <w:rPr>
+                <w:rStyle w:val="Hyperlink"/>
+                <w:noProof/>
+                <w:lang w:val="en-AU"/>
+              </w:rPr>
+              <w:t>4.</w:t>
+            </w:r>
+            <w:r>
+              <w:rPr>
+                <w:rFonts w:cstheme="minorBidi"/>
+                <w:noProof/>
+                <w:lang w:val="en-AU" w:eastAsia="zh-CN"/>
+              </w:rPr>
+              <w:tab/>
+            </w:r>
+            <w:r>
+              <w:rPr>
+                <w:rStyle w:val="Hyperlink"/>
+                <w:noProof/>
+                <w:lang w:val="en-AU"/>
+              </w:rPr>
+              <w:t>Data Explorer</w:t>
+            </w:r>
+            <w:r>
+              <w:rPr>
+                <w:noProof/>
+                <w:webHidden/>
+              </w:rPr>
+              <w:tab/>
+            </w:r>
+            <w:r>
+              <w:rPr>
+                <w:noProof/>
+                <w:webHidden/>
+              </w:rPr>
+              <w:fldChar w:fldCharType="begin"/>
+            </w:r>
+            <w:r>
+              <w:rPr>
+                <w:noProof/>
+                <w:webHidden/>
+              </w:rPr>
+              <w:instrText xml:space="preserve"> PAGEREF _Toc80294123 \h </w:instrText>
+            </w:r>
+            <w:r>
+              <w:rPr>
+                <w:noProof/>
+                <w:webHidden/>
+              </w:rPr>
+            </w:r>
+            <w:r>
+              <w:rPr>
+                <w:noProof/>
+                <w:webHidden/>
+              </w:rPr>
+              <w:fldChar w:fldCharType="separate"/>
+            </w:r>
+            <w:r>
+              <w:rPr>
+                <w:noProof/>
+                <w:webHidden/>
+              </w:rPr>
+              <w:t>6</w:t>
+            </w:r>
+            <w:r>
+              <w:rPr>
+                <w:noProof/>
+                <w:webHidden/>
+              </w:rPr>
+              <w:fldChar w:fldCharType="end"/>
+            </w:r>
+          </w:hyperlink>
+        </w:p>
+        <w:p>
+          <w:pPr>
+            <w:pStyle w:val="TOC2"/>
+            <w:tabs>
+              <w:tab w:val="right" w:leader="dot" w:pos="9016"/>
+            </w:tabs>
+            <w:rPr>
+              <w:rFonts w:cstheme="minorBidi"/>
+              <w:noProof/>
+              <w:lang w:val="en-AU" w:eastAsia="zh-CN"/>
+            </w:rPr>
+          </w:pPr>
+          <w:hyperlink w:anchor="_Toc80294124" w:history="1">
+            <w:r>
+              <w:rPr>
+                <w:rStyle w:val="Hyperlink"/>
+                <w:noProof/>
+                <w:lang w:val="en-AU"/>
+              </w:rPr>
+              <w:t>Program Flowchart:</w:t>
+            </w:r>
+            <w:r>
+              <w:rPr>
+                <w:noProof/>
+                <w:webHidden/>
+              </w:rPr>
+              <w:tab/>
+            </w:r>
+            <w:r>
+              <w:rPr>
+                <w:noProof/>
+                <w:webHidden/>
+              </w:rPr>
+              <w:fldChar w:fldCharType="begin"/>
+            </w:r>
+            <w:r>
+              <w:rPr>
+                <w:noProof/>
+                <w:webHidden/>
+              </w:rPr>
+              <w:instrText xml:space="preserve"> PAGEREF _Toc80294124 \h </w:instrText>
+            </w:r>
+            <w:r>
+              <w:rPr>
+                <w:noProof/>
+                <w:webHidden/>
+              </w:rPr>
+            </w:r>
+            <w:r>
+              <w:rPr>
+                <w:noProof/>
+                <w:webHidden/>
+              </w:rPr>
+              <w:fldChar w:fldCharType="separate"/>
+            </w:r>
+            <w:r>
+              <w:rPr>
+                <w:noProof/>
+                <w:webHidden/>
+              </w:rPr>
+              <w:t>8</w:t>
             </w:r>
             <w:r>
               <w:rPr>
@@ -380,14 +1002,14 @@
               <w:lang w:val="en-AU" w:eastAsia="zh-CN"/>
             </w:rPr>
           </w:pPr>
-          <w:hyperlink w:anchor="_Toc79850780" w:history="1">
+          <w:hyperlink w:anchor="_Toc80294125" w:history="1">
             <w:r>
               <w:rPr>
                 <w:rStyle w:val="Hyperlink"/>
                 <w:noProof/>
                 <w:lang w:val="en-AU"/>
               </w:rPr>
-              <w:t>Program Flow:</w:t>
+              <w:t>Reference:</w:t>
             </w:r>
             <w:r>
               <w:rPr>
@@ -408,7 +1030,7 @@
                 <w:noProof/>
                 <w:webHidden/>
               </w:rPr>
-              <w:instrText xml:space="preserve"> PAGEREF _Toc79850780 \h </w:instrText>
+              <w:instrText xml:space="preserve"> PAGEREF _Toc80294125 \h </w:instrText>
             </w:r>
             <w:r>
               <w:rPr>
@@ -428,7 +1050,7 @@
                 <w:noProof/>
                 <w:webHidden/>
               </w:rPr>
-              <w:t>5</w:t>
+              <w:t>9</w:t>
             </w:r>
             <w:r>
               <w:rPr>
@@ -451,14 +1073,14 @@
               <w:lang w:val="en-AU" w:eastAsia="zh-CN"/>
             </w:rPr>
           </w:pPr>
-          <w:hyperlink w:anchor="_Toc79850781" w:history="1">
+          <w:hyperlink w:anchor="_Toc80294126" w:history="1">
             <w:r>
               <w:rPr>
                 <w:rStyle w:val="Hyperlink"/>
                 <w:noProof/>
                 <w:lang w:val="en-AU"/>
               </w:rPr>
-              <w:t>Use Cases:</w:t>
+              <w:t>Tools Used:</w:t>
             </w:r>
             <w:r>
               <w:rPr>
@@ -479,7 +1101,7 @@
                 <w:noProof/>
                 <w:webHidden/>
               </w:rPr>
-              <w:instrText xml:space="preserve"> PAGEREF _Toc79850781 \h </w:instrText>
+              <w:instrText xml:space="preserve"> PAGEREF _Toc80294126 \h </w:instrText>
             </w:r>
             <w:r>
               <w:rPr>
@@ -499,362 +1121,7 @@
                 <w:noProof/>
                 <w:webHidden/>
               </w:rPr>
-              <w:t>6</w:t>
-            </w:r>
-            <w:r>
-              <w:rPr>
-                <w:noProof/>
-                <w:webHidden/>
-              </w:rPr>
-              <w:fldChar w:fldCharType="end"/>
-            </w:r>
-          </w:hyperlink>
-        </w:p>
-        <w:p>
-          <w:pPr>
-            <w:pStyle w:val="TOC2"/>
-            <w:tabs>
-              <w:tab w:val="right" w:leader="dot" w:pos="9016"/>
-            </w:tabs>
-            <w:rPr>
-              <w:rFonts w:cstheme="minorBidi"/>
-              <w:noProof/>
-              <w:lang w:val="en-AU" w:eastAsia="zh-CN"/>
-            </w:rPr>
-          </w:pPr>
-          <w:hyperlink w:anchor="_Toc79850782" w:history="1">
-            <w:r>
-              <w:rPr>
-                <w:rStyle w:val="Hyperlink"/>
-                <w:noProof/>
-                <w:lang w:val="en-AU"/>
-              </w:rPr>
-              <w:t>User initiated:</w:t>
-            </w:r>
-            <w:r>
-              <w:rPr>
-                <w:noProof/>
-                <w:webHidden/>
-              </w:rPr>
-              <w:tab/>
-            </w:r>
-            <w:r>
-              <w:rPr>
-                <w:noProof/>
-                <w:webHidden/>
-              </w:rPr>
-              <w:fldChar w:fldCharType="begin"/>
-            </w:r>
-            <w:r>
-              <w:rPr>
-                <w:noProof/>
-                <w:webHidden/>
-              </w:rPr>
-              <w:instrText xml:space="preserve"> PAGEREF _Toc79850782 \h </w:instrText>
-            </w:r>
-            <w:r>
-              <w:rPr>
-                <w:noProof/>
-                <w:webHidden/>
-              </w:rPr>
-            </w:r>
-            <w:r>
-              <w:rPr>
-                <w:noProof/>
-                <w:webHidden/>
-              </w:rPr>
-              <w:fldChar w:fldCharType="separate"/>
-            </w:r>
-            <w:r>
-              <w:rPr>
-                <w:noProof/>
-                <w:webHidden/>
-              </w:rPr>
-              <w:t>6</w:t>
-            </w:r>
-            <w:r>
-              <w:rPr>
-                <w:noProof/>
-                <w:webHidden/>
-              </w:rPr>
-              <w:fldChar w:fldCharType="end"/>
-            </w:r>
-          </w:hyperlink>
-        </w:p>
-        <w:p>
-          <w:pPr>
-            <w:pStyle w:val="TOC2"/>
-            <w:tabs>
-              <w:tab w:val="right" w:leader="dot" w:pos="9016"/>
-            </w:tabs>
-            <w:rPr>
-              <w:rFonts w:cstheme="minorBidi"/>
-              <w:noProof/>
-              <w:lang w:val="en-AU" w:eastAsia="zh-CN"/>
-            </w:rPr>
-          </w:pPr>
-          <w:hyperlink w:anchor="_Toc79850783" w:history="1">
-            <w:r>
-              <w:rPr>
-                <w:rStyle w:val="Hyperlink"/>
-                <w:noProof/>
-                <w:lang w:val="en-AU"/>
-              </w:rPr>
-              <w:t>Server initiated:</w:t>
-            </w:r>
-            <w:r>
-              <w:rPr>
-                <w:noProof/>
-                <w:webHidden/>
-              </w:rPr>
-              <w:tab/>
-            </w:r>
-            <w:r>
-              <w:rPr>
-                <w:noProof/>
-                <w:webHidden/>
-              </w:rPr>
-              <w:fldChar w:fldCharType="begin"/>
-            </w:r>
-            <w:r>
-              <w:rPr>
-                <w:noProof/>
-                <w:webHidden/>
-              </w:rPr>
-              <w:instrText xml:space="preserve"> PAGEREF _Toc79850783 \h </w:instrText>
-            </w:r>
-            <w:r>
-              <w:rPr>
-                <w:noProof/>
-                <w:webHidden/>
-              </w:rPr>
-            </w:r>
-            <w:r>
-              <w:rPr>
-                <w:noProof/>
-                <w:webHidden/>
-              </w:rPr>
-              <w:fldChar w:fldCharType="separate"/>
-            </w:r>
-            <w:r>
-              <w:rPr>
-                <w:noProof/>
-                <w:webHidden/>
-              </w:rPr>
-              <w:t>6</w:t>
-            </w:r>
-            <w:r>
-              <w:rPr>
-                <w:noProof/>
-                <w:webHidden/>
-              </w:rPr>
-              <w:fldChar w:fldCharType="end"/>
-            </w:r>
-          </w:hyperlink>
-        </w:p>
-        <w:p>
-          <w:pPr>
-            <w:pStyle w:val="TOC2"/>
-            <w:tabs>
-              <w:tab w:val="right" w:leader="dot" w:pos="9016"/>
-            </w:tabs>
-            <w:rPr>
-              <w:rFonts w:cstheme="minorBidi"/>
-              <w:noProof/>
-              <w:lang w:val="en-AU" w:eastAsia="zh-CN"/>
-            </w:rPr>
-          </w:pPr>
-          <w:hyperlink w:anchor="_Toc79850784" w:history="1">
-            <w:r>
-              <w:rPr>
-                <w:rStyle w:val="Hyperlink"/>
-                <w:noProof/>
-                <w:lang w:val="en-AU"/>
-              </w:rPr>
-              <w:t>Background processes:</w:t>
-            </w:r>
-            <w:r>
-              <w:rPr>
-                <w:noProof/>
-                <w:webHidden/>
-              </w:rPr>
-              <w:tab/>
-            </w:r>
-            <w:r>
-              <w:rPr>
-                <w:noProof/>
-                <w:webHidden/>
-              </w:rPr>
-              <w:fldChar w:fldCharType="begin"/>
-            </w:r>
-            <w:r>
-              <w:rPr>
-                <w:noProof/>
-                <w:webHidden/>
-              </w:rPr>
-              <w:instrText xml:space="preserve"> PAGEREF _Toc79850784 \h </w:instrText>
-            </w:r>
-            <w:r>
-              <w:rPr>
-                <w:noProof/>
-                <w:webHidden/>
-              </w:rPr>
-            </w:r>
-            <w:r>
-              <w:rPr>
-                <w:noProof/>
-                <w:webHidden/>
-              </w:rPr>
-              <w:fldChar w:fldCharType="separate"/>
-            </w:r>
-            <w:r>
-              <w:rPr>
-                <w:noProof/>
-                <w:webHidden/>
-              </w:rPr>
-              <w:t>6</w:t>
-            </w:r>
-            <w:r>
-              <w:rPr>
-                <w:noProof/>
-                <w:webHidden/>
-              </w:rPr>
-              <w:fldChar w:fldCharType="end"/>
-            </w:r>
-          </w:hyperlink>
-        </w:p>
-        <w:p>
-          <w:pPr>
-            <w:pStyle w:val="TOC1"/>
-            <w:tabs>
-              <w:tab w:val="right" w:leader="dot" w:pos="9016"/>
-            </w:tabs>
-            <w:rPr>
-              <w:rFonts w:cstheme="minorBidi"/>
-              <w:noProof/>
-              <w:lang w:val="en-AU" w:eastAsia="zh-CN"/>
-            </w:rPr>
-          </w:pPr>
-          <w:hyperlink w:anchor="_Toc79850785" w:history="1">
-            <w:r>
-              <w:rPr>
-                <w:rStyle w:val="Hyperlink"/>
-                <w:noProof/>
-                <w:lang w:val="en-AU"/>
-              </w:rPr>
-              <w:t>API:</w:t>
-            </w:r>
-            <w:r>
-              <w:rPr>
-                <w:noProof/>
-                <w:webHidden/>
-              </w:rPr>
-              <w:tab/>
-            </w:r>
-            <w:r>
-              <w:rPr>
-                <w:noProof/>
-                <w:webHidden/>
-              </w:rPr>
-              <w:fldChar w:fldCharType="begin"/>
-            </w:r>
-            <w:r>
-              <w:rPr>
-                <w:noProof/>
-                <w:webHidden/>
-              </w:rPr>
-              <w:instrText xml:space="preserve"> PAGEREF _Toc79850785 \h </w:instrText>
-            </w:r>
-            <w:r>
-              <w:rPr>
-                <w:noProof/>
-                <w:webHidden/>
-              </w:rPr>
-            </w:r>
-            <w:r>
-              <w:rPr>
-                <w:noProof/>
-                <w:webHidden/>
-              </w:rPr>
-              <w:fldChar w:fldCharType="separate"/>
-            </w:r>
-            <w:r>
-              <w:rPr>
-                <w:noProof/>
-                <w:webHidden/>
-              </w:rPr>
-              <w:t>7</w:t>
-            </w:r>
-            <w:r>
-              <w:rPr>
-                <w:noProof/>
-                <w:webHidden/>
-              </w:rPr>
-              <w:fldChar w:fldCharType="end"/>
-            </w:r>
-          </w:hyperlink>
-        </w:p>
-        <w:p>
-          <w:pPr>
-            <w:pStyle w:val="TOC1"/>
-            <w:tabs>
-              <w:tab w:val="right" w:leader="dot" w:pos="9016"/>
-            </w:tabs>
-            <w:rPr>
-              <w:rFonts w:cstheme="minorBidi"/>
-              <w:noProof/>
-              <w:lang w:val="en-AU" w:eastAsia="zh-CN"/>
-            </w:rPr>
-          </w:pPr>
-          <w:hyperlink w:anchor="_Toc79850786" w:history="1">
-            <w:r>
-              <w:rPr>
-                <w:rStyle w:val="Hyperlink"/>
-                <w:noProof/>
-                <w:lang w:val="en-AU"/>
-              </w:rPr>
-              <w:t>Database:</w:t>
-            </w:r>
-            <w:r>
-              <w:rPr>
-                <w:noProof/>
-                <w:webHidden/>
-              </w:rPr>
-              <w:tab/>
-            </w:r>
-            <w:r>
-              <w:rPr>
-                <w:noProof/>
-                <w:webHidden/>
-              </w:rPr>
-              <w:fldChar w:fldCharType="begin"/>
-            </w:r>
-            <w:r>
-              <w:rPr>
-                <w:noProof/>
-                <w:webHidden/>
-              </w:rPr>
-              <w:instrText xml:space="preserve"> PAGEREF _Toc79850786 \h </w:instrText>
-            </w:r>
-            <w:r>
-              <w:rPr>
-                <w:noProof/>
-                <w:webHidden/>
-              </w:rPr>
-            </w:r>
-            <w:r>
-              <w:rPr>
-                <w:noProof/>
-                <w:webHidden/>
-              </w:rPr>
-              <w:fldChar w:fldCharType="separate"/>
-            </w:r>
-            <w:r>
-              <w:rPr>
-                <w:noProof/>
-                <w:webHidden/>
-              </w:rPr>
-              <w:t>8</w:t>
+              <w:t>9</w:t>
             </w:r>
             <w:r>
               <w:rPr>
@@ -897,7 +1164,7 @@
           <w:lang w:val="en-AU"/>
         </w:rPr>
       </w:pPr>
-      <w:bookmarkStart w:id="3" w:name="_Toc79850778"/>
+      <w:bookmarkStart w:id="3" w:name="_Toc80294115"/>
       <w:r>
         <w:rPr>
           <w:lang w:val="en-AU"/>
@@ -951,6 +1218,7 @@
           <w:lang w:val="en-AU"/>
         </w:rPr>
       </w:pPr>
+      <w:bookmarkStart w:id="4" w:name="_Toc80294116"/>
       <w:r>
         <w:rPr>
           <w:lang w:val="en-AU"/>
@@ -969,6 +1237,7 @@
         </w:rPr>
         <w:t>urpose:</w:t>
       </w:r>
+      <w:bookmarkEnd w:id="4"/>
     </w:p>
     <w:p>
       <w:pPr>
@@ -992,7 +1261,20 @@
         <w:rPr>
           <w:lang w:val="en-AU"/>
         </w:rPr>
-        <w:t xml:space="preserve"> analysts. In order to meet their needs, there are some requirements. Here are some listed below:</w:t>
+        <w:t xml:space="preserve"> analysts. In order to meet their needs, there are some </w:t>
+      </w:r>
+      <w:r>
+        <w:rPr>
+          <w:u w:val="single"/>
+          <w:lang w:val="en-AU"/>
+        </w:rPr>
+        <w:t>requirements</w:t>
+      </w:r>
+      <w:r>
+        <w:rPr>
+          <w:lang w:val="en-AU"/>
+        </w:rPr>
+        <w:t>. Here are some listed below:</w:t>
       </w:r>
     </w:p>
     <w:p>
@@ -1243,12 +1525,14 @@
           <w:lang w:val="en-AU"/>
         </w:rPr>
       </w:pPr>
+      <w:bookmarkStart w:id="5" w:name="_Toc80294117"/>
       <w:r>
         <w:rPr>
           <w:lang w:val="en-AU"/>
         </w:rPr>
         <w:t>Data Source:</w:t>
       </w:r>
+      <w:bookmarkEnd w:id="5"/>
     </w:p>
     <w:p>
       <w:pPr>
@@ -1269,27 +1553,13 @@
           <w:lang w:val="en-AU"/>
         </w:rPr>
       </w:pPr>
-      <w:hyperlink r:id="rId8" w:history="1">
+      <w:hyperlink r:id="rId9" w:history="1">
         <w:r>
           <w:rPr>
             <w:rStyle w:val="Hyperlink"/>
             <w:lang w:val="en-AU"/>
           </w:rPr>
-          <w:t>https://hub.arcgis.com/datasets/us</w:t>
-        </w:r>
-        <w:r>
-          <w:rPr>
-            <w:rStyle w:val="Hyperlink"/>
-            <w:lang w:val="en-AU"/>
-          </w:rPr>
-          <w:t>f</w:t>
-        </w:r>
-        <w:r>
-          <w:rPr>
-            <w:rStyle w:val="Hyperlink"/>
-            <w:lang w:val="en-AU"/>
-          </w:rPr>
-          <w:t>s::2015-fire-occurrence-locations-1/about</w:t>
+          <w:t>https://hub.arcgis.com/datasets/usfs::2015-fire-occurrence-locations-1/about</w:t>
         </w:r>
       </w:hyperlink>
     </w:p>
@@ -1300,12 +1570,14 @@
           <w:lang w:val="en-AU"/>
         </w:rPr>
       </w:pPr>
+      <w:bookmarkStart w:id="6" w:name="_Toc80294118"/>
       <w:r>
         <w:rPr>
           <w:lang w:val="en-AU"/>
         </w:rPr>
         <w:t>Summary:</w:t>
       </w:r>
+      <w:bookmarkEnd w:id="6"/>
     </w:p>
     <w:p>
       <w:pPr>
@@ -1344,7 +1616,35 @@
           <w:lang w:val="en-AU"/>
         </w:rPr>
         <w:lastRenderedPageBreak/>
-        <w:t>National Center for Earth Resources Observation and Science (EROS) and the USDA Forest Service Remote Sensing Applications Center (RSAC).</w:t>
+        <w:t xml:space="preserve">National </w:t>
+      </w:r>
+      <w:proofErr w:type="spellStart"/>
+      <w:r>
+        <w:rPr>
+          <w:lang w:val="en-AU"/>
+        </w:rPr>
+        <w:t>Center</w:t>
+      </w:r>
+      <w:proofErr w:type="spellEnd"/>
+      <w:r>
+        <w:rPr>
+          <w:lang w:val="en-AU"/>
+        </w:rPr>
+        <w:t xml:space="preserve"> for Earth Resources Observation and Science (EROS) and the USDA Forest Service Remote Sensing Applications </w:t>
+      </w:r>
+      <w:proofErr w:type="spellStart"/>
+      <w:r>
+        <w:rPr>
+          <w:lang w:val="en-AU"/>
+        </w:rPr>
+        <w:t>Center</w:t>
+      </w:r>
+      <w:proofErr w:type="spellEnd"/>
+      <w:r>
+        <w:rPr>
+          <w:lang w:val="en-AU"/>
+        </w:rPr>
+        <w:t xml:space="preserve"> (RSAC).</w:t>
       </w:r>
     </w:p>
     <w:p>
@@ -1357,13 +1657,6 @@
           <w:lang w:val="en-AU"/>
         </w:rPr>
       </w:pPr>
-      <w:bookmarkStart w:id="4" w:name="_Toc79850779"/>
-      <w:r>
-        <w:rPr>
-          <w:lang w:val="en-AU"/>
-        </w:rPr>
-        <w:br w:type="page"/>
-      </w:r>
     </w:p>
     <w:p>
       <w:pPr>
@@ -1372,11 +1665,11 @@
           <w:lang w:val="en-AU"/>
         </w:rPr>
       </w:pPr>
-      <w:r>
-        <w:rPr>
-          <w:lang w:val="en-AU"/>
-        </w:rPr>
-        <w:lastRenderedPageBreak/>
+      <w:bookmarkStart w:id="7" w:name="_Toc80294119"/>
+      <w:r>
+        <w:rPr>
+          <w:lang w:val="en-AU"/>
+        </w:rPr>
         <w:t>Application Screens</w:t>
       </w:r>
       <w:r>
@@ -1391,6 +1684,7 @@
         </w:rPr>
         <w:t>:</w:t>
       </w:r>
+      <w:bookmarkEnd w:id="7"/>
     </w:p>
     <w:p>
       <w:pPr>
@@ -1413,21 +1707,23 @@
     </w:p>
     <w:p>
       <w:pPr>
-        <w:pStyle w:val="ListParagraph"/>
+        <w:pStyle w:val="Heading2"/>
         <w:numPr>
           <w:ilvl w:val="0"/>
-          <w:numId w:val="3"/>
+          <w:numId w:val="4"/>
         </w:numPr>
         <w:rPr>
           <w:lang w:val="en-AU"/>
         </w:rPr>
       </w:pPr>
+      <w:bookmarkStart w:id="8" w:name="_Toc80294120"/>
       <w:r>
         <w:rPr>
           <w:lang w:val="en-AU"/>
         </w:rPr>
         <w:t>Login</w:t>
       </w:r>
+      <w:bookmarkEnd w:id="8"/>
     </w:p>
     <w:p>
       <w:pPr>
@@ -1460,8 +1756,8 @@
             <v:path o:extrusionok="f" gradientshapeok="t" o:connecttype="rect"/>
             <o:lock v:ext="edit" aspectratio="t"/>
           </v:shapetype>
-          <v:shape id="_x0000_i1033" type="#_x0000_t75" style="width:450.8pt;height:262.35pt">
-            <v:imagedata r:id="rId9" o:title="login_window"/>
+          <v:shape id="_x0000_i1025" type="#_x0000_t75" style="width:450.75pt;height:262.5pt">
+            <v:imagedata r:id="rId10" o:title="login_window"/>
           </v:shape>
         </w:pict>
       </w:r>
@@ -1477,7 +1773,459 @@
         <w:rPr>
           <w:lang w:val="en-AU"/>
         </w:rPr>
-        <w:t>As shown above, this is truly the World’s Leading Data Explorer Screen.. Analysts are able to login here, or choose to register a new account. If there’s any issues with the username or password, users will be able to see displayed messages in (4).</w:t>
+        <w:t>As shown above, this is truly the World’s Leading Data Explorer Screen</w:t>
+      </w:r>
+      <w:proofErr w:type="gramStart"/>
+      <w:r>
+        <w:rPr>
+          <w:lang w:val="en-AU"/>
+        </w:rPr>
+        <w:t>..</w:t>
+      </w:r>
+      <w:proofErr w:type="gramEnd"/>
+      <w:r>
+        <w:rPr>
+          <w:lang w:val="en-AU"/>
+        </w:rPr>
+        <w:t xml:space="preserve"> Analysts are able to login here, or choose to register a new account. If there’s any issues with the username or password, users will be able to see displayed messages in (4).</w:t>
+      </w:r>
+    </w:p>
+    <w:p>
+      <w:pPr>
+        <w:pStyle w:val="Heading2"/>
+        <w:numPr>
+          <w:ilvl w:val="0"/>
+          <w:numId w:val="4"/>
+        </w:numPr>
+        <w:rPr>
+          <w:lang w:val="en-AU"/>
+        </w:rPr>
+      </w:pPr>
+      <w:bookmarkStart w:id="9" w:name="_Toc80294121"/>
+      <w:r>
+        <w:rPr>
+          <w:lang w:val="en-AU"/>
+        </w:rPr>
+        <w:t>Register</w:t>
+      </w:r>
+      <w:bookmarkEnd w:id="9"/>
+    </w:p>
+    <w:p>
+      <w:pPr>
+        <w:ind w:left="720"/>
+        <w:rPr>
+          <w:lang w:val="en-AU"/>
+        </w:rPr>
+      </w:pPr>
+    </w:p>
+    <w:p>
+      <w:pPr>
+        <w:ind w:left="720"/>
+        <w:rPr>
+          <w:lang w:val="en-AU"/>
+        </w:rPr>
+      </w:pPr>
+      <w:r>
+        <w:rPr>
+          <w:lang w:val="en-AU"/>
+        </w:rPr>
+        <w:lastRenderedPageBreak/>
+        <w:pict>
+          <v:shape id="_x0000_i1026" type="#_x0000_t75" style="width:450.75pt;height:327pt">
+            <v:imagedata r:id="rId11" o:title="register_page"/>
+          </v:shape>
+        </w:pict>
+      </w:r>
+    </w:p>
+    <w:p>
+      <w:pPr>
+        <w:ind w:left="720"/>
+        <w:rPr>
+          <w:lang w:val="en-AU"/>
+        </w:rPr>
+      </w:pPr>
+      <w:r>
+        <w:rPr>
+          <w:lang w:val="en-AU"/>
+        </w:rPr>
+        <w:t xml:space="preserve">New </w:t>
+      </w:r>
+      <w:r>
+        <w:rPr>
+          <w:lang w:val="en-AU"/>
+        </w:rPr>
+        <w:t xml:space="preserve">users </w:t>
+      </w:r>
+      <w:r>
+        <w:rPr>
+          <w:lang w:val="en-AU"/>
+        </w:rPr>
+        <w:t xml:space="preserve">register their new accounts here. </w:t>
+      </w:r>
+      <w:r>
+        <w:rPr>
+          <w:lang w:val="en-AU"/>
+        </w:rPr>
+        <w:t>The required fields are the username, password and … their favourite fruit. The final question is so that analysts can break-the-ice when it’s their first time meeting each other in the DES.</w:t>
+      </w:r>
+    </w:p>
+    <w:p>
+      <w:pPr>
+        <w:ind w:left="720"/>
+        <w:rPr>
+          <w:lang w:val="en-AU"/>
+        </w:rPr>
+      </w:pPr>
+      <w:r>
+        <w:rPr>
+          <w:lang w:val="en-AU"/>
+        </w:rPr>
+        <w:t>As you can see, not always things go the way you want. For example in the second section of the storyboard you see above, a username was already taken. Or, the user didn’t bother to answer the last question sincerely and entered a generic answer like “Apples”. This is truly unacceptable. Therefore, we will have a message to prompt the user to provide a different username and especially, a different fruit.</w:t>
+      </w:r>
+    </w:p>
+    <w:p>
+      <w:pPr>
+        <w:pStyle w:val="Heading2"/>
+        <w:numPr>
+          <w:ilvl w:val="0"/>
+          <w:numId w:val="4"/>
+        </w:numPr>
+        <w:rPr>
+          <w:lang w:val="en-AU"/>
+        </w:rPr>
+      </w:pPr>
+      <w:bookmarkStart w:id="10" w:name="_Toc80294122"/>
+      <w:r>
+        <w:rPr>
+          <w:lang w:val="en-AU"/>
+        </w:rPr>
+        <w:lastRenderedPageBreak/>
+        <w:t>Home</w:t>
+      </w:r>
+      <w:bookmarkEnd w:id="10"/>
+    </w:p>
+    <w:p>
+      <w:pPr>
+        <w:ind w:left="720"/>
+        <w:rPr>
+          <w:lang w:val="en-AU"/>
+        </w:rPr>
+      </w:pPr>
+      <w:r>
+        <w:rPr>
+          <w:lang w:val="en-AU"/>
+        </w:rPr>
+        <w:pict>
+          <v:shape id="_x0000_i1027" type="#_x0000_t75" style="width:450.75pt;height:259.5pt">
+            <v:imagedata r:id="rId12" o:title="home_window"/>
+          </v:shape>
+        </w:pict>
+      </w:r>
+    </w:p>
+    <w:p>
+      <w:pPr>
+        <w:ind w:left="720"/>
+        <w:rPr>
+          <w:lang w:val="en-AU"/>
+        </w:rPr>
+      </w:pPr>
+      <w:r>
+        <w:rPr>
+          <w:lang w:val="en-AU"/>
+        </w:rPr>
+        <w:t>The home page is main page for navigating around different Data Explorers. The user can also open up a blank Data Explorer and then upload a different dataset.</w:t>
+      </w:r>
+      <w:r>
+        <w:rPr>
+          <w:lang w:val="en-AU"/>
+        </w:rPr>
+        <w:t xml:space="preserve"> There are a </w:t>
+      </w:r>
+      <w:r>
+        <w:rPr>
+          <w:b/>
+          <w:lang w:val="en-AU"/>
+        </w:rPr>
+        <w:t>maximum of 3</w:t>
+      </w:r>
+      <w:r>
+        <w:rPr>
+          <w:lang w:val="en-AU"/>
+        </w:rPr>
+        <w:t xml:space="preserve"> data explorers that can be opened and viewed</w:t>
+      </w:r>
+      <w:bookmarkStart w:id="11" w:name="_GoBack"/>
+      <w:bookmarkEnd w:id="11"/>
+      <w:r>
+        <w:rPr>
+          <w:lang w:val="en-AU"/>
+        </w:rPr>
+        <w:t xml:space="preserve">. And when one a data explorer is updated, other users will also </w:t>
+      </w:r>
+      <w:r>
+        <w:rPr>
+          <w:lang w:val="en-AU"/>
+        </w:rPr>
+        <w:t xml:space="preserve">be </w:t>
+      </w:r>
+      <w:r>
+        <w:rPr>
+          <w:lang w:val="en-AU"/>
+        </w:rPr>
+        <w:t>able to see it.</w:t>
+      </w:r>
+    </w:p>
+    <w:p>
+      <w:pPr>
+        <w:pStyle w:val="Heading2"/>
+        <w:numPr>
+          <w:ilvl w:val="0"/>
+          <w:numId w:val="4"/>
+        </w:numPr>
+        <w:rPr>
+          <w:lang w:val="en-AU"/>
+        </w:rPr>
+      </w:pPr>
+      <w:bookmarkStart w:id="12" w:name="_Toc80294123"/>
+      <w:r>
+        <w:rPr>
+          <w:lang w:val="en-AU"/>
+        </w:rPr>
+        <w:t>Data Explorer</w:t>
+      </w:r>
+      <w:bookmarkEnd w:id="12"/>
+    </w:p>
+    <w:p>
+      <w:pPr>
+        <w:ind w:left="720"/>
+        <w:rPr>
+          <w:lang w:val="en-AU"/>
+        </w:rPr>
+      </w:pPr>
+      <w:r>
+        <w:rPr>
+          <w:noProof/>
+          <w:lang w:val="en-AU"/>
+        </w:rPr>
+        <w:drawing>
+          <wp:inline distT="0" distB="0" distL="0" distR="0">
+            <wp:extent cx="5724525" cy="2533650"/>
+            <wp:effectExtent l="0" t="0" r="9525" b="0"/>
+            <wp:docPr id="1" name="Picture 1"/>
+            <wp:cNvGraphicFramePr>
+              <a:graphicFrameLocks xmlns:a="http://schemas.openxmlformats.org/drawingml/2006/main" noChangeAspect="1"/>
+            </wp:cNvGraphicFramePr>
+            <a:graphic xmlns:a="http://schemas.openxmlformats.org/drawingml/2006/main">
+              <a:graphicData uri="http://schemas.openxmlformats.org/drawingml/2006/picture">
+                <pic:pic xmlns:pic="http://schemas.openxmlformats.org/drawingml/2006/picture">
+                  <pic:nvPicPr>
+                    <pic:cNvPr id="0" name="Picture 9"/>
+                    <pic:cNvPicPr>
+                      <a:picLocks noChangeAspect="1" noChangeArrowheads="1"/>
+                    </pic:cNvPicPr>
+                  </pic:nvPicPr>
+                  <pic:blipFill>
+                    <a:blip r:embed="rId13">
+                      <a:extLst>
+                        <a:ext uri="{28A0092B-C50C-407E-A947-70E740481C1C}">
+                          <a14:useLocalDpi xmlns:a14="http://schemas.microsoft.com/office/drawing/2010/main" val="0"/>
+                        </a:ext>
+                      </a:extLst>
+                    </a:blip>
+                    <a:srcRect/>
+                    <a:stretch>
+                      <a:fillRect/>
+                    </a:stretch>
+                  </pic:blipFill>
+                  <pic:spPr bwMode="auto">
+                    <a:xfrm>
+                      <a:off x="0" y="0"/>
+                      <a:ext cx="5724525" cy="2533650"/>
+                    </a:xfrm>
+                    <a:prstGeom prst="rect">
+                      <a:avLst/>
+                    </a:prstGeom>
+                    <a:noFill/>
+                    <a:ln>
+                      <a:noFill/>
+                    </a:ln>
+                  </pic:spPr>
+                </pic:pic>
+              </a:graphicData>
+            </a:graphic>
+          </wp:inline>
+        </w:drawing>
+      </w:r>
+    </w:p>
+    <w:p>
+      <w:pPr>
+        <w:ind w:left="720"/>
+        <w:rPr>
+          <w:lang w:val="en-AU"/>
+        </w:rPr>
+      </w:pPr>
+      <w:r>
+        <w:rPr>
+          <w:lang w:val="en-AU"/>
+        </w:rPr>
+        <w:t xml:space="preserve">The home page is where the magic happens. As we can see from the here, there’s a delightful browse button (3) that allows the analyst to browse their local file directory to select the file they want to upload. After they do that, they can without doubt click the Upload button (4) to upload the </w:t>
+      </w:r>
+      <w:r>
+        <w:rPr>
+          <w:lang w:val="en-AU"/>
+        </w:rPr>
+        <w:t xml:space="preserve">csv </w:t>
+      </w:r>
+      <w:r>
+        <w:rPr>
+          <w:lang w:val="en-AU"/>
+        </w:rPr>
+        <w:t>file to be processed by the application.</w:t>
+      </w:r>
+    </w:p>
+    <w:p>
+      <w:pPr>
+        <w:ind w:left="720"/>
+        <w:rPr>
+          <w:lang w:val="en-AU"/>
+        </w:rPr>
+      </w:pPr>
+      <w:r>
+        <w:rPr>
+          <w:lang w:val="en-AU"/>
+        </w:rPr>
+        <w:lastRenderedPageBreak/>
+        <w:t xml:space="preserve">(6) </w:t>
+      </w:r>
+      <w:proofErr w:type="gramStart"/>
+      <w:r>
+        <w:rPr>
+          <w:lang w:val="en-AU"/>
+        </w:rPr>
+        <w:t>is</w:t>
+      </w:r>
+      <w:proofErr w:type="gramEnd"/>
+      <w:r>
+        <w:rPr>
+          <w:lang w:val="en-AU"/>
+        </w:rPr>
+        <w:t xml:space="preserve"> the</w:t>
+      </w:r>
+      <w:r>
+        <w:rPr>
+          <w:lang w:val="en-AU"/>
+        </w:rPr>
+        <w:t xml:space="preserve"> placeholder for the majestic charts. They will be populated after the csv file is processed.</w:t>
+      </w:r>
+      <w:r>
+        <w:rPr>
+          <w:lang w:val="en-AU"/>
+        </w:rPr>
+        <w:t xml:space="preserve"> </w:t>
+      </w:r>
+    </w:p>
+    <w:p>
+      <w:pPr>
+        <w:ind w:left="720"/>
+        <w:rPr>
+          <w:lang w:val="en-AU"/>
+        </w:rPr>
+      </w:pPr>
+      <w:r>
+        <w:rPr>
+          <w:lang w:val="en-AU"/>
+        </w:rPr>
+        <w:t xml:space="preserve">(5) </w:t>
+      </w:r>
+      <w:proofErr w:type="gramStart"/>
+      <w:r>
+        <w:rPr>
+          <w:lang w:val="en-AU"/>
+        </w:rPr>
+        <w:t>is</w:t>
+      </w:r>
+      <w:proofErr w:type="gramEnd"/>
+      <w:r>
+        <w:rPr>
+          <w:lang w:val="en-AU"/>
+        </w:rPr>
+        <w:t xml:space="preserve"> a chat section that allows login users to mingle and talk about “fire”.</w:t>
+      </w:r>
+    </w:p>
+    <w:p>
+      <w:pPr>
+        <w:ind w:left="720"/>
+        <w:rPr>
+          <w:lang w:val="en-AU"/>
+        </w:rPr>
+      </w:pPr>
+      <w:r>
+        <w:rPr>
+          <w:lang w:val="en-AU"/>
+        </w:rPr>
+        <w:t>(8) Summary is just to display information about the data processed.</w:t>
+      </w:r>
+    </w:p>
+    <w:p>
+      <w:pPr>
+        <w:ind w:left="720"/>
+        <w:rPr>
+          <w:lang w:val="en-AU"/>
+        </w:rPr>
+      </w:pPr>
+      <w:r>
+        <w:rPr>
+          <w:lang w:val="en-AU"/>
+        </w:rPr>
+        <w:t xml:space="preserve">(7) </w:t>
+      </w:r>
+      <w:proofErr w:type="gramStart"/>
+      <w:r>
+        <w:rPr>
+          <w:lang w:val="en-AU"/>
+        </w:rPr>
+        <w:t>is</w:t>
+      </w:r>
+      <w:proofErr w:type="gramEnd"/>
+      <w:r>
+        <w:rPr>
+          <w:lang w:val="en-AU"/>
+        </w:rPr>
+        <w:t xml:space="preserve"> a drop down menu. Toggling this would change the view of the data explorer. While the map is the main attraction, we have other graphs that are also interesting as well. Here are some of the analytics for the dataset:</w:t>
+      </w:r>
+      <w:r>
+        <w:rPr>
+          <w:lang w:val="en-AU"/>
+        </w:rPr>
+        <w:pict>
+          <v:shape id="_x0000_i1028" type="#_x0000_t75" style="width:450.75pt;height:246.75pt">
+            <v:imagedata r:id="rId14" o:title="Components behaviour 1"/>
+          </v:shape>
+        </w:pict>
+      </w:r>
+    </w:p>
+    <w:p>
+      <w:pPr>
+        <w:ind w:left="720"/>
+        <w:rPr>
+          <w:lang w:val="en-AU"/>
+        </w:rPr>
+      </w:pPr>
+      <w:r>
+        <w:rPr>
+          <w:lang w:val="en-AU"/>
+        </w:rPr>
+        <w:t>Here’s another one:</w:t>
+      </w:r>
+      <w:r>
+        <w:rPr>
+          <w:lang w:val="en-AU"/>
+        </w:rPr>
+        <w:pict>
+          <v:shape id="_x0000_i1029" type="#_x0000_t75" style="width:450.75pt;height:202.5pt">
+            <v:imagedata r:id="rId15" o:title="Components behaviour 2"/>
+          </v:shape>
+        </w:pict>
       </w:r>
     </w:p>
     <w:p>
@@ -1495,337 +2243,17 @@
         <w:rPr>
           <w:lang w:val="en-AU"/>
         </w:rPr>
-        <w:t>Register</w:t>
-      </w:r>
-    </w:p>
-    <w:p>
-      <w:pPr>
-        <w:ind w:left="720"/>
-        <w:rPr>
-          <w:lang w:val="en-AU"/>
-        </w:rPr>
-      </w:pPr>
-    </w:p>
-    <w:p>
-      <w:pPr>
-        <w:ind w:left="720"/>
-        <w:rPr>
-          <w:lang w:val="en-AU"/>
-        </w:rPr>
-      </w:pPr>
-      <w:r>
-        <w:rPr>
-          <w:lang w:val="en-AU"/>
-        </w:rPr>
-        <w:lastRenderedPageBreak/>
-        <w:pict>
-          <v:shape id="_x0000_i1034" type="#_x0000_t75" style="width:451.4pt;height:327.45pt">
-            <v:imagedata r:id="rId10" o:title="register_page"/>
-          </v:shape>
-        </w:pict>
-      </w:r>
-    </w:p>
-    <w:p>
-      <w:pPr>
-        <w:ind w:left="720"/>
-        <w:rPr>
-          <w:lang w:val="en-AU"/>
-        </w:rPr>
-      </w:pPr>
-      <w:r>
-        <w:rPr>
-          <w:lang w:val="en-AU"/>
-        </w:rPr>
-        <w:t xml:space="preserve">New </w:t>
-      </w:r>
-      <w:r>
-        <w:rPr>
-          <w:lang w:val="en-AU"/>
-        </w:rPr>
-        <w:t xml:space="preserve">users </w:t>
-      </w:r>
-      <w:r>
-        <w:rPr>
-          <w:lang w:val="en-AU"/>
-        </w:rPr>
-        <w:t xml:space="preserve">register their new accounts here. </w:t>
-      </w:r>
-      <w:r>
-        <w:rPr>
-          <w:lang w:val="en-AU"/>
-        </w:rPr>
-        <w:t>The required fields are the username, password and … their favourite fruit. The final question is so that analysts can break-the-ice when it’s their first time meeting each other in the DES.</w:t>
-      </w:r>
-    </w:p>
-    <w:p>
-      <w:pPr>
-        <w:ind w:left="720"/>
-        <w:rPr>
-          <w:lang w:val="en-AU"/>
-        </w:rPr>
-      </w:pPr>
-      <w:r>
-        <w:rPr>
-          <w:lang w:val="en-AU"/>
-        </w:rPr>
-        <w:t>As you can see, not always things go the way you want. For example in the second section of the storyboard you see above, a username was already taken. Or, the user didn’t bother to answer the last question sincerely and entered a generic answer like “Apples”. This is truly unacceptable. Therefore, we will have a message to prompt the user to provide a different username and especially, a different fruit.</w:t>
-      </w:r>
-    </w:p>
-    <w:p>
-      <w:pPr>
-        <w:pStyle w:val="ListParagraph"/>
-        <w:numPr>
-          <w:ilvl w:val="0"/>
-          <w:numId w:val="3"/>
-        </w:numPr>
-        <w:rPr>
-          <w:lang w:val="en-AU"/>
-        </w:rPr>
-      </w:pPr>
-      <w:r>
-        <w:rPr>
-          <w:lang w:val="en-AU"/>
-        </w:rPr>
-        <w:t>Home</w:t>
-      </w:r>
-    </w:p>
-    <w:p>
-      <w:pPr>
-        <w:ind w:left="720"/>
-        <w:rPr>
-          <w:lang w:val="en-AU"/>
-        </w:rPr>
-      </w:pPr>
-      <w:r>
-        <w:rPr>
-          <w:lang w:val="en-AU"/>
-        </w:rPr>
-        <w:lastRenderedPageBreak/>
-        <w:pict>
-          <v:shape id="_x0000_i1047" type="#_x0000_t75" style="width:450.8pt;height:259.85pt">
-            <v:imagedata r:id="rId11" o:title="home_window"/>
-          </v:shape>
-        </w:pict>
-      </w:r>
-    </w:p>
-    <w:p>
-      <w:pPr>
-        <w:ind w:left="720"/>
-        <w:rPr>
-          <w:lang w:val="en-AU"/>
-        </w:rPr>
-      </w:pPr>
-      <w:r>
-        <w:rPr>
-          <w:lang w:val="en-AU"/>
-        </w:rPr>
-        <w:t>The home page is main page for navigating around different Data Explorers. The user can also open up a blank Data Explorer and then upload a different dataset.</w:t>
-      </w:r>
-    </w:p>
-    <w:p>
-      <w:pPr>
-        <w:pStyle w:val="ListParagraph"/>
-        <w:numPr>
-          <w:ilvl w:val="0"/>
-          <w:numId w:val="3"/>
-        </w:numPr>
-        <w:rPr>
-          <w:lang w:val="en-AU"/>
-        </w:rPr>
-      </w:pPr>
-      <w:r>
-        <w:rPr>
-          <w:lang w:val="en-AU"/>
-        </w:rPr>
-        <w:t>Data Explorer</w:t>
-      </w:r>
-    </w:p>
-    <w:p>
-      <w:pPr>
-        <w:ind w:left="720"/>
-        <w:rPr>
-          <w:lang w:val="en-AU"/>
-        </w:rPr>
-      </w:pPr>
-      <w:r>
-        <w:rPr>
-          <w:lang w:val="en-AU"/>
-        </w:rPr>
-        <w:pict>
-          <v:shape id="_x0000_i1043" type="#_x0000_t75" style="width:451.4pt;height:203.5pt">
-            <v:imagedata r:id="rId12" o:title="data_explorer_window"/>
-          </v:shape>
-        </w:pict>
-      </w:r>
-    </w:p>
-    <w:p>
-      <w:pPr>
-        <w:ind w:left="720"/>
-        <w:rPr>
-          <w:lang w:val="en-AU"/>
-        </w:rPr>
-      </w:pPr>
-      <w:r>
-        <w:rPr>
-          <w:lang w:val="en-AU"/>
-        </w:rPr>
-        <w:t xml:space="preserve">The home page is where the magic happens. As we can see from the here, there’s a delightful browse button (3) that allows the analyst to browse their local file directory to select the file they want to upload. After they do that, they can without doubt click the Upload button (4) to upload the </w:t>
-      </w:r>
-      <w:r>
-        <w:rPr>
-          <w:lang w:val="en-AU"/>
-        </w:rPr>
-        <w:t xml:space="preserve">csv </w:t>
-      </w:r>
-      <w:r>
-        <w:rPr>
-          <w:lang w:val="en-AU"/>
-        </w:rPr>
-        <w:t>file to be processed by the application.</w:t>
-      </w:r>
-    </w:p>
-    <w:p>
-      <w:pPr>
-        <w:ind w:left="720"/>
-        <w:rPr>
-          <w:lang w:val="en-AU"/>
-        </w:rPr>
-      </w:pPr>
-      <w:r>
-        <w:rPr>
-          <w:lang w:val="en-AU"/>
-        </w:rPr>
-        <w:t>(6) is the</w:t>
-      </w:r>
-      <w:r>
-        <w:rPr>
-          <w:lang w:val="en-AU"/>
-        </w:rPr>
-        <w:t xml:space="preserve"> placeholder for the majestic charts. They will be populated after the csv file is processed.</w:t>
-      </w:r>
-      <w:r>
-        <w:rPr>
-          <w:lang w:val="en-AU"/>
-        </w:rPr>
-        <w:t xml:space="preserve"> </w:t>
-      </w:r>
-      <w:r>
-        <w:rPr>
-          <w:lang w:val="en-AU"/>
-        </w:rPr>
-        <w:t>The above is a fire occurrence geospatial data on the map that will be plotted.</w:t>
-      </w:r>
-      <w:r>
-        <w:rPr>
-          <w:lang w:val="en-AU"/>
-        </w:rPr>
-        <w:t xml:space="preserve"> Each dot on the map will also contain some data about the fire.</w:t>
-      </w:r>
-    </w:p>
-    <w:p>
-      <w:pPr>
-        <w:ind w:left="720"/>
-        <w:rPr>
-          <w:lang w:val="en-AU"/>
-        </w:rPr>
-      </w:pPr>
-      <w:r>
-        <w:rPr>
-          <w:lang w:val="en-AU"/>
-        </w:rPr>
-        <w:lastRenderedPageBreak/>
-        <w:t>(5) is a chat section that allows login users to mingle and talk about “fire”.</w:t>
-      </w:r>
-    </w:p>
-    <w:p>
-      <w:pPr>
-        <w:ind w:left="720"/>
-        <w:rPr>
-          <w:lang w:val="en-AU"/>
-        </w:rPr>
-      </w:pPr>
-      <w:r>
-        <w:rPr>
-          <w:lang w:val="en-AU"/>
-        </w:rPr>
-        <w:t>(8) Summary is just to display information about the data processed.</w:t>
-      </w:r>
-    </w:p>
-    <w:p>
-      <w:pPr>
-        <w:ind w:left="720"/>
-        <w:rPr>
-          <w:lang w:val="en-AU"/>
-        </w:rPr>
-      </w:pPr>
-      <w:r>
-        <w:rPr>
-          <w:lang w:val="en-AU"/>
-        </w:rPr>
-        <w:t>(7) is a drop down menu. Toggling this would change the view of the data explorer. While the map is the main attraction, we have other graphs that are also interesting as well. Here are some of the analytics for the dataset:</w:t>
-      </w:r>
-      <w:r>
-        <w:rPr>
-          <w:lang w:val="en-AU"/>
-        </w:rPr>
-        <w:pict>
-          <v:shape id="_x0000_i1048" type="#_x0000_t75" style="width:450.8pt;height:246.7pt">
-            <v:imagedata r:id="rId13" o:title="Components behaviour 1"/>
-          </v:shape>
-        </w:pict>
-      </w:r>
-    </w:p>
-    <w:p>
-      <w:pPr>
-        <w:ind w:left="720"/>
-        <w:rPr>
-          <w:lang w:val="en-AU"/>
-        </w:rPr>
-      </w:pPr>
-      <w:r>
-        <w:rPr>
-          <w:lang w:val="en-AU"/>
-        </w:rPr>
-        <w:t>Here’s another one:</w:t>
-      </w:r>
-      <w:r>
-        <w:rPr>
-          <w:lang w:val="en-AU"/>
-        </w:rPr>
-        <w:pict>
-          <v:shape id="_x0000_i1049" type="#_x0000_t75" style="width:450.8pt;height:202.85pt">
-            <v:imagedata r:id="rId14" o:title="Components behaviour 2"/>
-          </v:shape>
-        </w:pict>
-      </w:r>
-    </w:p>
-    <w:p>
-      <w:pPr>
-        <w:pStyle w:val="ListParagraph"/>
-        <w:numPr>
-          <w:ilvl w:val="0"/>
-          <w:numId w:val="3"/>
-        </w:numPr>
-        <w:rPr>
-          <w:lang w:val="en-AU"/>
-        </w:rPr>
-      </w:pPr>
-      <w:r>
-        <w:rPr>
-          <w:lang w:val="en-AU"/>
-        </w:rPr>
         <w:br w:type="page"/>
       </w:r>
     </w:p>
-    <w:bookmarkEnd w:id="4"/>
     <w:p>
       <w:pPr>
         <w:rPr>
           <w:lang w:val="en-AU"/>
         </w:rPr>
         <w:sectPr>
-          <w:headerReference w:type="default" r:id="rId15"/>
-          <w:footerReference w:type="default" r:id="rId16"/>
+          <w:headerReference w:type="default" r:id="rId16"/>
+          <w:footerReference w:type="default" r:id="rId17"/>
           <w:pgSz w:w="11906" w:h="16838"/>
           <w:pgMar w:top="1440" w:right="1440" w:bottom="1440" w:left="1440" w:header="708" w:footer="708" w:gutter="0"/>
           <w:cols w:space="708"/>
@@ -1835,12 +2263,12 @@
     </w:p>
     <w:p>
       <w:pPr>
-        <w:pStyle w:val="Heading1"/>
-        <w:rPr>
-          <w:lang w:val="en-AU"/>
-        </w:rPr>
-      </w:pPr>
-      <w:bookmarkStart w:id="5" w:name="_Toc79850780"/>
+        <w:pStyle w:val="Heading2"/>
+        <w:rPr>
+          <w:lang w:val="en-AU"/>
+        </w:rPr>
+      </w:pPr>
+      <w:bookmarkStart w:id="13" w:name="_Toc80294124"/>
       <w:r>
         <w:rPr>
           <w:lang w:val="en-AU"/>
@@ -1860,15 +2288,21 @@
         </w:rPr>
         <w:t>:</w:t>
       </w:r>
-      <w:bookmarkStart w:id="6" w:name="_Toc79850785"/>
-      <w:bookmarkEnd w:id="5"/>
+      <w:bookmarkEnd w:id="13"/>
+    </w:p>
+    <w:p>
+      <w:pPr>
+        <w:rPr>
+          <w:lang w:val="en-AU"/>
+        </w:rPr>
+      </w:pPr>
       <w:r>
         <w:rPr>
           <w:lang w:val="en-AU"/>
         </w:rPr>
         <w:pict>
-          <v:shape id="_x0000_i1059" type="#_x0000_t75" style="width:396.95pt;height:626.7pt">
-            <v:imagedata r:id="rId17" o:title="DES Flowchart"/>
+          <v:shape id="_x0000_i1030" type="#_x0000_t75" style="width:396.75pt;height:627pt">
+            <v:imagedata r:id="rId18" o:title="DES Flowchart"/>
           </v:shape>
         </w:pict>
       </w:r>
@@ -1897,9 +2331,7 @@
           <w:lang w:val="en-AU"/>
         </w:rPr>
       </w:pPr>
-      <w:bookmarkStart w:id="7" w:name="_GoBack"/>
-      <w:bookmarkEnd w:id="6"/>
-      <w:bookmarkEnd w:id="7"/>
+      <w:bookmarkStart w:id="14" w:name="_Toc80294125"/>
       <w:r>
         <w:rPr>
           <w:lang w:val="en-AU"/>
@@ -1907,20 +2339,110 @@
         <w:lastRenderedPageBreak/>
         <w:t>Reference:</w:t>
       </w:r>
-    </w:p>
-    <w:p>
-      <w:pPr>
-        <w:rPr>
-          <w:lang w:val="en-AU"/>
-        </w:rPr>
-      </w:pPr>
-      <w:hyperlink r:id="rId18" w:history="1">
+      <w:bookmarkEnd w:id="14"/>
+    </w:p>
+    <w:p>
+      <w:pPr>
+        <w:rPr>
+          <w:rStyle w:val="Hyperlink"/>
+          <w:lang w:val="en-AU"/>
+        </w:rPr>
+      </w:pPr>
+      <w:hyperlink r:id="rId19" w:history="1">
         <w:r>
           <w:rPr>
             <w:rStyle w:val="Hyperlink"/>
             <w:lang w:val="en-AU"/>
           </w:rPr>
           <w:t>https://www.sciencebase.gov/catalog/item/5e541969e4b0ff554f753113</w:t>
+        </w:r>
+      </w:hyperlink>
+    </w:p>
+    <w:p>
+      <w:pPr>
+        <w:pStyle w:val="Heading1"/>
+        <w:rPr>
+          <w:lang w:val="en-AU"/>
+        </w:rPr>
+      </w:pPr>
+      <w:bookmarkStart w:id="15" w:name="_Toc80294126"/>
+      <w:r>
+        <w:rPr>
+          <w:lang w:val="en-AU"/>
+        </w:rPr>
+        <w:t>Tools</w:t>
+      </w:r>
+      <w:r>
+        <w:rPr>
+          <w:lang w:val="en-AU"/>
+        </w:rPr>
+        <w:t xml:space="preserve"> Used</w:t>
+      </w:r>
+      <w:r>
+        <w:rPr>
+          <w:lang w:val="en-AU"/>
+        </w:rPr>
+        <w:t>:</w:t>
+      </w:r>
+      <w:bookmarkEnd w:id="15"/>
+    </w:p>
+    <w:p>
+      <w:pPr>
+        <w:rPr>
+          <w:lang w:val="en-AU"/>
+        </w:rPr>
+      </w:pPr>
+      <w:proofErr w:type="spellStart"/>
+      <w:r>
+        <w:rPr>
+          <w:lang w:val="en-AU"/>
+        </w:rPr>
+        <w:t>Axure</w:t>
+      </w:r>
+      <w:proofErr w:type="spellEnd"/>
+      <w:r>
+        <w:rPr>
+          <w:lang w:val="en-AU"/>
+        </w:rPr>
+        <w:t xml:space="preserve"> - </w:t>
+      </w:r>
+      <w:hyperlink r:id="rId20" w:history="1">
+        <w:r>
+          <w:rPr>
+            <w:rStyle w:val="Hyperlink"/>
+            <w:lang w:val="en-AU"/>
+          </w:rPr>
+          <w:t>https://www.axure.com/</w:t>
+        </w:r>
+      </w:hyperlink>
+    </w:p>
+    <w:p>
+      <w:pPr>
+        <w:rPr>
+          <w:lang w:val="en-AU"/>
+        </w:rPr>
+      </w:pPr>
+      <w:proofErr w:type="spellStart"/>
+      <w:r>
+        <w:rPr>
+          <w:lang w:val="en-AU"/>
+        </w:rPr>
+        <w:t>Lucidchart</w:t>
+      </w:r>
+      <w:proofErr w:type="spellEnd"/>
+      <w:r>
+        <w:rPr>
+          <w:lang w:val="en-AU"/>
+        </w:rPr>
+        <w:t xml:space="preserve"> - </w:t>
+      </w:r>
+      <w:hyperlink r:id="rId21" w:history="1">
+        <w:r>
+          <w:rPr>
+            <w:rStyle w:val="Hyperlink"/>
+            <w:lang w:val="en-AU"/>
+          </w:rPr>
+          <w:t>https://lucid.co/</w:t>
         </w:r>
       </w:hyperlink>
     </w:p>
@@ -1974,6 +2496,7 @@
           <w:docPartUnique/>
         </w:docPartObj>
       </w:sdtPr>
+      <w:sdtEndPr/>
       <w:sdtContent>
         <w:sdt>
           <w:sdtPr>
@@ -1983,6 +2506,7 @@
               <w:docPartUnique/>
             </w:docPartObj>
           </w:sdtPr>
+          <w:sdtEndPr/>
           <w:sdtContent>
             <w:r>
               <w:t xml:space="preserve">Page </w:t>
@@ -2018,7 +2542,7 @@
                 <w:bCs/>
                 <w:noProof/>
               </w:rPr>
-              <w:t>10</w:t>
+              <w:t>9</w:t>
             </w:r>
             <w:r>
               <w:rPr>
@@ -2063,7 +2587,7 @@
                 <w:bCs/>
                 <w:noProof/>
               </w:rPr>
-              <w:t>10</w:t>
+              <w:t>9</w:t>
             </w:r>
             <w:r>
               <w:rPr>
@@ -2121,27 +2645,65 @@
     <w:pPr>
       <w:pStyle w:val="Header"/>
       <w:rPr>
+        <w:sz w:val="24"/>
+        <w:szCs w:val="24"/>
+      </w:rPr>
+    </w:pPr>
+    <w:sdt>
+      <w:sdtPr>
+        <w:rPr>
+          <w:rFonts w:asciiTheme="majorHAnsi" w:eastAsiaTheme="majorEastAsia" w:hAnsiTheme="majorHAnsi" w:cstheme="majorBidi"/>
+          <w:color w:val="3494BA" w:themeColor="accent1"/>
+          <w:sz w:val="24"/>
+          <w:szCs w:val="24"/>
+        </w:rPr>
+        <w:alias w:val="Title"/>
+        <w:id w:val="78404852"/>
+        <w:placeholder>
+          <w:docPart w:val="48E0831046284413902F93E1DFE59DE8"/>
+        </w:placeholder>
+        <w:dataBinding w:prefixMappings="xmlns:ns0='http://schemas.openxmlformats.org/package/2006/metadata/core-properties' xmlns:ns1='http://purl.org/dc/elements/1.1/'" w:xpath="/ns0:coreProperties[1]/ns1:title[1]" w:storeItemID="{6C3C8BC8-F283-45AE-878A-BAB7291924A1}"/>
+        <w:text/>
+      </w:sdtPr>
+      <w:sdtEndPr/>
+      <w:sdtContent>
+        <w:r>
+          <w:rPr>
+            <w:rFonts w:asciiTheme="majorHAnsi" w:eastAsiaTheme="majorEastAsia" w:hAnsiTheme="majorHAnsi" w:cstheme="majorBidi"/>
+            <w:color w:val="3494BA" w:themeColor="accent1"/>
+            <w:sz w:val="24"/>
+            <w:szCs w:val="24"/>
+          </w:rPr>
+          <w:t>SDV602 – Milestone 1</w:t>
+        </w:r>
+      </w:sdtContent>
+    </w:sdt>
+    <w:r>
+      <w:rPr>
+        <w:rFonts w:asciiTheme="majorHAnsi" w:eastAsiaTheme="majorEastAsia" w:hAnsiTheme="majorHAnsi" w:cstheme="majorBidi"/>
+        <w:color w:val="3494BA" w:themeColor="accent1"/>
+        <w:sz w:val="24"/>
+        <w:szCs w:val="24"/>
+      </w:rPr>
+      <w:ptab w:relativeTo="margin" w:alignment="right" w:leader="none"/>
+    </w:r>
+    <w:r>
+      <w:rPr>
+        <w:rFonts w:asciiTheme="majorHAnsi" w:eastAsiaTheme="majorEastAsia" w:hAnsiTheme="majorHAnsi" w:cstheme="majorBidi"/>
+        <w:color w:val="3494BA" w:themeColor="accent1"/>
+        <w:sz w:val="24"/>
+        <w:szCs w:val="24"/>
+      </w:rPr>
+      <w:t>2021</w:t>
+    </w:r>
+  </w:p>
+  <w:p>
+    <w:pPr>
+      <w:pStyle w:val="Header"/>
+      <w:rPr>
         <w:rFonts w:asciiTheme="majorHAnsi" w:hAnsiTheme="majorHAnsi"/>
       </w:rPr>
     </w:pPr>
-    <w:r>
-      <w:tab/>
-    </w:r>
-    <w:r>
-      <w:tab/>
-    </w:r>
-    <w:r>
-      <w:rPr>
-        <w:rFonts w:asciiTheme="majorHAnsi" w:hAnsiTheme="majorHAnsi"/>
-      </w:rPr>
-      <w:t>2021</w:t>
-    </w:r>
-    <w:r>
-      <w:rPr>
-        <w:rFonts w:asciiTheme="majorHAnsi" w:hAnsiTheme="majorHAnsi"/>
-      </w:rPr>
-      <w:ptab w:relativeTo="margin" w:alignment="right" w:leader="none"/>
-    </w:r>
   </w:p>
 </w:hdr>
 </file>
@@ -2149,6 +2711,95 @@
 <file path=word/numbering.xml><?xml version="1.0" encoding="utf-8"?>
 <w:numbering xmlns:wpc="http://schemas.microsoft.com/office/word/2010/wordprocessingCanvas" xmlns:cx="http://schemas.microsoft.com/office/drawing/2014/chartex" xmlns:cx1="http://schemas.microsoft.com/office/drawing/2015/9/8/chartex" xmlns:mc="http://schemas.openxmlformats.org/markup-compatibility/2006" xmlns:o="urn:schemas-microsoft-com:office:office" xmlns:r="http://schemas.openxmlformats.org/officeDocument/2006/relationships" xmlns:m="http://schemas.openxmlformats.org/officeDocument/2006/math" xmlns:v="urn:schemas-microsoft-com:vml" xmlns:wp14="http://schemas.microsoft.com/office/word/2010/wordprocessingDrawing" xmlns:wp="http://schemas.openxmlformats.org/drawingml/2006/wordprocessingDrawing" xmlns:w10="urn:schemas-microsoft-com:office:word" xmlns:w="http://schemas.openxmlformats.org/wordprocessingml/2006/main" xmlns:w14="http://schemas.microsoft.com/office/word/2010/wordml" xmlns:w15="http://schemas.microsoft.com/office/word/2012/wordml" xmlns:w16se="http://schemas.microsoft.com/office/word/2015/wordml/symex" xmlns:wpg="http://schemas.microsoft.com/office/word/2010/wordprocessingGroup" xmlns:wpi="http://schemas.microsoft.com/office/word/2010/wordprocessingInk" xmlns:wne="http://schemas.microsoft.com/office/word/2006/wordml" xmlns:wps="http://schemas.microsoft.com/office/word/2010/wordprocessingShape" mc:Ignorable="w14 w15 w16se wp14">
   <w:abstractNum w:abstractNumId="0" w15:restartNumberingAfterBreak="0">
+    <w:nsid w:val="10FB2A83"/>
+    <w:multiLevelType w:val="hybridMultilevel"/>
+    <w:tmpl w:val="2E20E10C"/>
+    <w:lvl w:ilvl="0" w:tplc="0C09000F">
+      <w:start w:val="1"/>
+      <w:numFmt w:val="decimal"/>
+      <w:lvlText w:val="%1."/>
+      <w:lvlJc w:val="left"/>
+      <w:pPr>
+        <w:ind w:left="720" w:hanging="360"/>
+      </w:pPr>
+      <w:rPr>
+        <w:rFonts w:hint="default"/>
+      </w:rPr>
+    </w:lvl>
+    <w:lvl w:ilvl="1" w:tplc="0C090019" w:tentative="1">
+      <w:start w:val="1"/>
+      <w:numFmt w:val="lowerLetter"/>
+      <w:lvlText w:val="%2."/>
+      <w:lvlJc w:val="left"/>
+      <w:pPr>
+        <w:ind w:left="1440" w:hanging="360"/>
+      </w:pPr>
+    </w:lvl>
+    <w:lvl w:ilvl="2" w:tplc="0C09001B" w:tentative="1">
+      <w:start w:val="1"/>
+      <w:numFmt w:val="lowerRoman"/>
+      <w:lvlText w:val="%3."/>
+      <w:lvlJc w:val="right"/>
+      <w:pPr>
+        <w:ind w:left="2160" w:hanging="180"/>
+      </w:pPr>
+    </w:lvl>
+    <w:lvl w:ilvl="3" w:tplc="0C09000F" w:tentative="1">
+      <w:start w:val="1"/>
+      <w:numFmt w:val="decimal"/>
+      <w:lvlText w:val="%4."/>
+      <w:lvlJc w:val="left"/>
+      <w:pPr>
+        <w:ind w:left="2880" w:hanging="360"/>
+      </w:pPr>
+    </w:lvl>
+    <w:lvl w:ilvl="4" w:tplc="0C090019" w:tentative="1">
+      <w:start w:val="1"/>
+      <w:numFmt w:val="lowerLetter"/>
+      <w:lvlText w:val="%5."/>
+      <w:lvlJc w:val="left"/>
+      <w:pPr>
+        <w:ind w:left="3600" w:hanging="360"/>
+      </w:pPr>
+    </w:lvl>
+    <w:lvl w:ilvl="5" w:tplc="0C09001B" w:tentative="1">
+      <w:start w:val="1"/>
+      <w:numFmt w:val="lowerRoman"/>
+      <w:lvlText w:val="%6."/>
+      <w:lvlJc w:val="right"/>
+      <w:pPr>
+        <w:ind w:left="4320" w:hanging="180"/>
+      </w:pPr>
+    </w:lvl>
+    <w:lvl w:ilvl="6" w:tplc="0C09000F" w:tentative="1">
+      <w:start w:val="1"/>
+      <w:numFmt w:val="decimal"/>
+      <w:lvlText w:val="%7."/>
+      <w:lvlJc w:val="left"/>
+      <w:pPr>
+        <w:ind w:left="5040" w:hanging="360"/>
+      </w:pPr>
+    </w:lvl>
+    <w:lvl w:ilvl="7" w:tplc="0C090019" w:tentative="1">
+      <w:start w:val="1"/>
+      <w:numFmt w:val="lowerLetter"/>
+      <w:lvlText w:val="%8."/>
+      <w:lvlJc w:val="left"/>
+      <w:pPr>
+        <w:ind w:left="5760" w:hanging="360"/>
+      </w:pPr>
+    </w:lvl>
+    <w:lvl w:ilvl="8" w:tplc="0C09001B" w:tentative="1">
+      <w:start w:val="1"/>
+      <w:numFmt w:val="lowerRoman"/>
+      <w:lvlText w:val="%9."/>
+      <w:lvlJc w:val="right"/>
+      <w:pPr>
+        <w:ind w:left="6480" w:hanging="180"/>
+      </w:pPr>
+    </w:lvl>
+  </w:abstractNum>
+  <w:abstractNum w:abstractNumId="1" w15:restartNumberingAfterBreak="0">
     <w:nsid w:val="163E0160"/>
     <w:multiLevelType w:val="hybridMultilevel"/>
     <w:tmpl w:val="6F4AF926"/>
@@ -2261,7 +2912,7 @@
       </w:rPr>
     </w:lvl>
   </w:abstractNum>
-  <w:abstractNum w:abstractNumId="1" w15:restartNumberingAfterBreak="0">
+  <w:abstractNum w:abstractNumId="2" w15:restartNumberingAfterBreak="0">
     <w:nsid w:val="52430F2B"/>
     <w:multiLevelType w:val="hybridMultilevel"/>
     <w:tmpl w:val="00DC3D4E"/>
@@ -2373,7 +3024,7 @@
       </w:rPr>
     </w:lvl>
   </w:abstractNum>
-  <w:abstractNum w:abstractNumId="2" w15:restartNumberingAfterBreak="0">
+  <w:abstractNum w:abstractNumId="3" w15:restartNumberingAfterBreak="0">
     <w:nsid w:val="5E1C1F04"/>
     <w:multiLevelType w:val="hybridMultilevel"/>
     <w:tmpl w:val="05420924"/>
@@ -2463,13 +3114,16 @@
     </w:lvl>
   </w:abstractNum>
   <w:num w:numId="1">
+    <w:abstractNumId w:val="2"/>
+  </w:num>
+  <w:num w:numId="2">
     <w:abstractNumId w:val="1"/>
   </w:num>
-  <w:num w:numId="2">
+  <w:num w:numId="3">
+    <w:abstractNumId w:val="3"/>
+  </w:num>
+  <w:num w:numId="4">
     <w:abstractNumId w:val="0"/>
-  </w:num>
-  <w:num w:numId="3">
-    <w:abstractNumId w:val="2"/>
   </w:num>
 </w:numbering>
 </file>
@@ -3630,24 +4284,59 @@
 </file>
 
 <file path=word/glossary/document.xml><?xml version="1.0" encoding="utf-8"?>
-<w:glossaryDocument xmlns:wpc="http://schemas.microsoft.com/office/word/2010/wordprocessingCanvas" xmlns:cx="http://schemas.microsoft.com/office/drawing/2014/chartex" xmlns:cx1="http://schemas.microsoft.com/office/drawing/2015/9/8/chartex" xmlns:mc="http://schemas.openxmlformats.org/markup-compatibility/2006" xmlns:o="urn:schemas-microsoft-com:office:office" xmlns:r="http://schemas.openxmlformats.org/officeDocument/2006/relationships" xmlns:m="http://schemas.openxmlformats.org/officeDocument/2006/math" xmlns:v="urn:schemas-microsoft-com:vml" xmlns:wp14="http://schemas.microsoft.com/office/word/2010/wordprocessingDrawing" xmlns:wp="http://schemas.openxmlformats.org/drawingml/2006/wordprocessingDrawing" xmlns:w10="urn:schemas-microsoft-com:office:word" xmlns:w="http://schemas.openxmlformats.org/wordprocessingml/2006/main" xmlns:w14="http://schemas.microsoft.com/office/word/2010/wordml" xmlns:w15="http://schemas.microsoft.com/office/word/2012/wordml" xmlns:w16se="http://schemas.microsoft.com/office/word/2015/wordml/symex" xmlns:wpg="http://schemas.microsoft.com/office/word/2010/wordprocessingGroup" xmlns:wpi="http://schemas.microsoft.com/office/word/2010/wordprocessingInk" xmlns:wne="http://schemas.microsoft.com/office/word/2006/wordml" xmlns:wps="http://schemas.microsoft.com/office/word/2010/wordprocessingShape" mc:Ignorable="w14 w15 w16se wp14"/>
+<w:glossaryDocument xmlns:wpc="http://schemas.microsoft.com/office/word/2010/wordprocessingCanvas" xmlns:cx="http://schemas.microsoft.com/office/drawing/2014/chartex" xmlns:cx1="http://schemas.microsoft.com/office/drawing/2015/9/8/chartex" xmlns:mc="http://schemas.openxmlformats.org/markup-compatibility/2006" xmlns:o="urn:schemas-microsoft-com:office:office" xmlns:r="http://schemas.openxmlformats.org/officeDocument/2006/relationships" xmlns:m="http://schemas.openxmlformats.org/officeDocument/2006/math" xmlns:v="urn:schemas-microsoft-com:vml" xmlns:wp14="http://schemas.microsoft.com/office/word/2010/wordprocessingDrawing" xmlns:wp="http://schemas.openxmlformats.org/drawingml/2006/wordprocessingDrawing" xmlns:w10="urn:schemas-microsoft-com:office:word" xmlns:w="http://schemas.openxmlformats.org/wordprocessingml/2006/main" xmlns:w14="http://schemas.microsoft.com/office/word/2010/wordml" xmlns:w15="http://schemas.microsoft.com/office/word/2012/wordml" xmlns:w16se="http://schemas.microsoft.com/office/word/2015/wordml/symex" xmlns:wpg="http://schemas.microsoft.com/office/word/2010/wordprocessingGroup" xmlns:wpi="http://schemas.microsoft.com/office/word/2010/wordprocessingInk" xmlns:wne="http://schemas.microsoft.com/office/word/2006/wordml" xmlns:wps="http://schemas.microsoft.com/office/word/2010/wordprocessingShape" mc:Ignorable="w14 w15 w16se wp14">
+  <w:docParts>
+    <w:docPart>
+      <w:docPartPr>
+        <w:name w:val="48E0831046284413902F93E1DFE59DE8"/>
+        <w:category>
+          <w:name w:val="General"/>
+          <w:gallery w:val="placeholder"/>
+        </w:category>
+        <w:types>
+          <w:type w:val="bbPlcHdr"/>
+        </w:types>
+        <w:behaviors>
+          <w:behavior w:val="content"/>
+        </w:behaviors>
+        <w:guid w:val="{4B6EA039-153A-4626-AB64-DBFAB6A8C826}"/>
+      </w:docPartPr>
+      <w:docPartBody>
+        <w:p>
+          <w:pPr>
+            <w:pStyle w:val="48E0831046284413902F93E1DFE59DE8"/>
+          </w:pPr>
+          <w:r>
+            <w:rPr>
+              <w:rFonts w:asciiTheme="majorHAnsi" w:eastAsiaTheme="majorEastAsia" w:hAnsiTheme="majorHAnsi" w:cstheme="majorBidi"/>
+              <w:color w:val="5B9BD5" w:themeColor="accent1"/>
+              <w:sz w:val="27"/>
+              <w:szCs w:val="27"/>
+            </w:rPr>
+            <w:t>[Document title]</w:t>
+          </w:r>
+        </w:p>
+      </w:docPartBody>
+    </w:docPart>
+  </w:docParts>
+</w:glossaryDocument>
 </file>
 
 <file path=word/glossary/fontTable.xml><?xml version="1.0" encoding="utf-8"?>
 <w:fonts xmlns:mc="http://schemas.openxmlformats.org/markup-compatibility/2006" xmlns:r="http://schemas.openxmlformats.org/officeDocument/2006/relationships" xmlns:w="http://schemas.openxmlformats.org/wordprocessingml/2006/main" xmlns:w14="http://schemas.microsoft.com/office/word/2010/wordml" xmlns:w15="http://schemas.microsoft.com/office/word/2012/wordml" xmlns:w16se="http://schemas.microsoft.com/office/word/2015/wordml/symex" mc:Ignorable="w14 w15 w16se">
+  <w:font w:name="Times New Roman">
+    <w:panose1 w:val="02020603050405020304"/>
+    <w:charset w:val="00"/>
+    <w:family w:val="roman"/>
+    <w:pitch w:val="variable"/>
+    <w:sig w:usb0="E0002EFF" w:usb1="C000785B" w:usb2="00000009" w:usb3="00000000" w:csb0="000001FF" w:csb1="00000000"/>
+  </w:font>
   <w:font w:name="Symbol">
     <w:panose1 w:val="05050102010706020507"/>
     <w:charset w:val="02"/>
     <w:family w:val="roman"/>
     <w:pitch w:val="variable"/>
     <w:sig w:usb0="00000000" w:usb1="10000000" w:usb2="00000000" w:usb3="00000000" w:csb0="80000000" w:csb1="00000000"/>
-  </w:font>
-  <w:font w:name="Times New Roman">
-    <w:panose1 w:val="02020603050405020304"/>
-    <w:charset w:val="00"/>
-    <w:family w:val="roman"/>
-    <w:pitch w:val="variable"/>
-    <w:sig w:usb0="E0002AFF" w:usb1="C0007841" w:usb2="00000009" w:usb3="00000000" w:csb0="000001FF" w:csb1="00000000"/>
   </w:font>
   <w:font w:name="Courier New">
     <w:panose1 w:val="02070309020205020404"/>
@@ -3698,18 +4387,10 @@
     <w:charset w:val="00"/>
     <w:family w:val="swiss"/>
     <w:pitch w:val="variable"/>
-    <w:sig w:usb0="E0002AFF" w:usb1="4000ACFF" w:usb2="00000001" w:usb3="00000000" w:csb0="000001FF" w:csb1="00000000"/>
+    <w:sig w:usb0="E4002EFF" w:usb1="C000247B" w:usb2="00000009" w:usb3="00000000" w:csb0="000001FF" w:csb1="00000000"/>
   </w:font>
   <w:font w:name="DengXian">
     <w:altName w:val="等线"/>
-    <w:panose1 w:val="02010600030101010101"/>
-    <w:charset w:val="86"/>
-    <w:family w:val="auto"/>
-    <w:pitch w:val="variable"/>
-    <w:sig w:usb0="A00002BF" w:usb1="38CF7CFA" w:usb2="00000016" w:usb3="00000000" w:csb0="0004000F" w:csb1="00000000"/>
-  </w:font>
-  <w:font w:name="DengXian Light">
-    <w:altName w:val="等线 Light"/>
     <w:panose1 w:val="02010600030101010101"/>
     <w:charset w:val="86"/>
     <w:family w:val="auto"/>
@@ -3721,7 +4402,15 @@
     <w:charset w:val="00"/>
     <w:family w:val="swiss"/>
     <w:pitch w:val="variable"/>
-    <w:sig w:usb0="A0002AEF" w:usb1="4000207B" w:usb2="00000000" w:usb3="00000000" w:csb0="000001FF" w:csb1="00000000"/>
+    <w:sig w:usb0="E4002EFF" w:usb1="C000247B" w:usb2="00000009" w:usb3="00000000" w:csb0="000001FF" w:csb1="00000000"/>
+  </w:font>
+  <w:font w:name="DengXian Light">
+    <w:altName w:val="等线 Light"/>
+    <w:panose1 w:val="02010600030101010101"/>
+    <w:charset w:val="86"/>
+    <w:family w:val="auto"/>
+    <w:pitch w:val="variable"/>
+    <w:sig w:usb0="A00002BF" w:usb1="38CF7CFA" w:usb2="00000016" w:usb3="00000000" w:csb0="0004000F" w:csb1="00000000"/>
   </w:font>
 </w:fonts>
 </file>
@@ -3741,8 +4430,14 @@
   </w:compat>
   <w:rsids>
     <w:rsidRoot w:val="00742F44"/>
+    <w:rsid w:val="00056500"/>
+    <w:rsid w:val="00057299"/>
     <w:rsid w:val="00232DC6"/>
+    <w:rsid w:val="00436C80"/>
     <w:rsid w:val="00742F44"/>
+    <w:rsid w:val="008A1994"/>
+    <w:rsid w:val="00A95B2F"/>
+    <w:rsid w:val="00BB4ACB"/>
   </w:rsids>
   <m:mathPr>
     <m:mathFont m:val="Cambria Math"/>
@@ -4170,7 +4865,6 @@
     <w:uiPriority w:val="1"/>
     <w:semiHidden/>
     <w:unhideWhenUsed/>
-    <w:rsid w:val="00742F44"/>
   </w:style>
   <w:style w:type="table" w:default="1" w:styleId="TableNormal">
     <w:name w:val="Normal Table"/>
@@ -4226,6 +4920,14 @@
   <w:style w:type="paragraph" w:customStyle="1" w:styleId="E52FA46D281A4958AED665C65D1DB517">
     <w:name w:val="E52FA46D281A4958AED665C65D1DB517"/>
     <w:rsid w:val="00742F44"/>
+  </w:style>
+  <w:style w:type="paragraph" w:customStyle="1" w:styleId="48E0831046284413902F93E1DFE59DE8">
+    <w:name w:val="48E0831046284413902F93E1DFE59DE8"/>
+    <w:rsid w:val="008A1994"/>
+  </w:style>
+  <w:style w:type="paragraph" w:customStyle="1" w:styleId="274D325F356B4CFBA3C02FEB296EF51C">
+    <w:name w:val="274D325F356B4CFBA3C02FEB296EF51C"/>
+    <w:rsid w:val="008A1994"/>
   </w:style>
 </w:styles>
 </file>
@@ -4512,11 +5214,30 @@
 </file>
 
 <file path=customXml/item1.xml><?xml version="1.0" encoding="utf-8"?>
+<CoverPageProperties xmlns="http://schemas.microsoft.com/office/2006/coverPageProps">
+  <PublishDate>2021</PublishDate>
+  <Abstract/>
+  <CompanyAddress/>
+  <CompanyPhone/>
+  <CompanyFax/>
+  <CompanyEmail/>
+</CoverPageProperties>
+</file>
+
+<file path=customXml/item2.xml><?xml version="1.0" encoding="utf-8"?>
 <b:Sources xmlns:b="http://schemas.openxmlformats.org/officeDocument/2006/bibliography" xmlns="http://schemas.openxmlformats.org/officeDocument/2006/bibliography" SelectedStyle="\APASixthEditionOfficeOnline.xsl" StyleName="APA" Version="6"/>
 </file>
 
 <file path=customXml/itemProps1.xml><?xml version="1.0" encoding="utf-8"?>
-<ds:datastoreItem xmlns:ds="http://schemas.openxmlformats.org/officeDocument/2006/customXml" ds:itemID="{7AF7C1E6-8263-4FC4-93BB-998BC4E66C2C}">
+<ds:datastoreItem xmlns:ds="http://schemas.openxmlformats.org/officeDocument/2006/customXml" ds:itemID="{55AF091B-3C7A-41E3-B477-F2FDAA23CFDA}">
+  <ds:schemaRefs>
+    <ds:schemaRef ds:uri="http://schemas.microsoft.com/office/2006/coverPageProps"/>
+  </ds:schemaRefs>
+</ds:datastoreItem>
+</file>
+
+<file path=customXml/itemProps2.xml><?xml version="1.0" encoding="utf-8"?>
+<ds:datastoreItem xmlns:ds="http://schemas.openxmlformats.org/officeDocument/2006/customXml" ds:itemID="{F40BE24E-6ED3-4A5C-A718-8131FDDA26C1}">
   <ds:schemaRefs>
     <ds:schemaRef ds:uri="http://schemas.openxmlformats.org/officeDocument/2006/bibliography"/>
   </ds:schemaRefs>

</xml_diff>